<commit_message>
Updated to use Redis cache
</commit_message>
<xml_diff>
--- a/ReferenceApplicationSetup.docx
+++ b/ReferenceApplicationSetup.docx
@@ -141,7 +141,7 @@
       </w:pPr>
       <w:r>
         <w:drawing>
-          <wp:inline wp14:editId="33C718C4" wp14:anchorId="0EF154C9">
+          <wp:inline wp14:editId="29D468CC" wp14:anchorId="0EF154C9">
             <wp:extent cx="6134102" cy="690364"/>
             <wp:effectExtent l="0" t="0" r="0" b="0"/>
             <wp:docPr id="626225878" name="" title=""/>
@@ -156,7 +156,7 @@
                     <pic:cNvPicPr/>
                   </pic:nvPicPr>
                   <pic:blipFill>
-                    <a:blip r:embed="R181d71a6e98b420b">
+                    <a:blip r:embed="Re925b10f0c1b44db">
                       <a:extLst xmlns:a="http://schemas.openxmlformats.org/drawingml/2006/main">
                         <a:ext xmlns:a="http://schemas.openxmlformats.org/drawingml/2006/main" uri="{28A0092B-C50C-407E-A947-70E740481C1C}">
                           <a14:useLocalDpi xmlns:a14="http://schemas.microsoft.com/office/drawing/2010/main" val="0"/>
@@ -206,7 +206,7 @@
       </w:pPr>
       <w:r>
         <w:drawing>
-          <wp:inline wp14:editId="371B5159" wp14:anchorId="5CFA404F">
+          <wp:inline wp14:editId="55264D90" wp14:anchorId="5CFA404F">
             <wp:extent cx="1914525" cy="428625"/>
             <wp:effectExtent l="0" t="0" r="0" b="0"/>
             <wp:docPr id="1923306324" name="" title=""/>
@@ -221,7 +221,7 @@
                     <pic:cNvPicPr/>
                   </pic:nvPicPr>
                   <pic:blipFill>
-                    <a:blip r:embed="R98cfe0dc4e80460c">
+                    <a:blip r:embed="R574c708e907e47c4">
                       <a:extLst xmlns:a="http://schemas.openxmlformats.org/drawingml/2006/main">
                         <a:ext xmlns:a="http://schemas.openxmlformats.org/drawingml/2006/main" uri="{28A0092B-C50C-407E-A947-70E740481C1C}">
                           <a14:useLocalDpi xmlns:a14="http://schemas.microsoft.com/office/drawing/2010/main" val="0"/>
@@ -271,7 +271,7 @@
       </w:pPr>
       <w:r>
         <w:drawing>
-          <wp:inline wp14:editId="4B90C7F5" wp14:anchorId="2F2E0013">
+          <wp:inline wp14:editId="19DE3AD3" wp14:anchorId="2F2E0013">
             <wp:extent cx="5943600" cy="981075"/>
             <wp:effectExtent l="0" t="0" r="0" b="0"/>
             <wp:docPr id="556676671" name="" title=""/>
@@ -286,7 +286,7 @@
                     <pic:cNvPicPr/>
                   </pic:nvPicPr>
                   <pic:blipFill>
-                    <a:blip r:embed="R664ad58c5c934bac">
+                    <a:blip r:embed="Reb81f163bc864abd">
                       <a:extLst xmlns:a="http://schemas.openxmlformats.org/drawingml/2006/main">
                         <a:ext xmlns:a="http://schemas.openxmlformats.org/drawingml/2006/main" uri="{28A0092B-C50C-407E-A947-70E740481C1C}">
                           <a14:useLocalDpi xmlns:a14="http://schemas.microsoft.com/office/drawing/2010/main" val="0"/>
@@ -486,7 +486,7 @@
       </w:pPr>
       <w:r>
         <w:drawing>
-          <wp:inline wp14:editId="603A0310" wp14:anchorId="72D46F08">
+          <wp:inline wp14:editId="33EB69E4" wp14:anchorId="72D46F08">
             <wp:extent cx="5943600" cy="1209675"/>
             <wp:effectExtent l="0" t="0" r="0" b="0"/>
             <wp:docPr id="109702729" name="" title=""/>
@@ -501,7 +501,7 @@
                     <pic:cNvPicPr/>
                   </pic:nvPicPr>
                   <pic:blipFill>
-                    <a:blip r:embed="Rc76b4a5a4b3b47c2">
+                    <a:blip r:embed="R2d7b04589cb84885">
                       <a:extLst xmlns:a="http://schemas.openxmlformats.org/drawingml/2006/main">
                         <a:ext xmlns:a="http://schemas.openxmlformats.org/drawingml/2006/main" uri="{28A0092B-C50C-407E-A947-70E740481C1C}">
                           <a14:useLocalDpi xmlns:a14="http://schemas.microsoft.com/office/drawing/2010/main" val="0"/>
@@ -642,7 +642,7 @@
       </w:pPr>
       <w:r>
         <w:drawing>
-          <wp:inline wp14:editId="0DF33999" wp14:anchorId="58F52DD8">
+          <wp:inline wp14:editId="31A49FC9" wp14:anchorId="58F52DD8">
             <wp:extent cx="5943600" cy="2197840"/>
             <wp:effectExtent l="0" t="0" r="0" b="0"/>
             <wp:docPr id="1410522145" name="" title=""/>
@@ -657,7 +657,7 @@
                     <pic:cNvPicPr/>
                   </pic:nvPicPr>
                   <pic:blipFill>
-                    <a:blip r:embed="R54b571163cc6424d">
+                    <a:blip r:embed="Rc3ea88db17c84c3c">
                       <a:extLst xmlns:a="http://schemas.openxmlformats.org/drawingml/2006/main">
                         <a:ext xmlns:a="http://schemas.openxmlformats.org/drawingml/2006/main" uri="{28A0092B-C50C-407E-A947-70E740481C1C}">
                           <a14:useLocalDpi xmlns:a14="http://schemas.microsoft.com/office/drawing/2010/main" val="0"/>
@@ -713,7 +713,7 @@
       </w:pPr>
       <w:r>
         <w:drawing>
-          <wp:inline wp14:editId="2EF99743" wp14:anchorId="6A2DF007">
+          <wp:inline wp14:editId="1DA0E2C4" wp14:anchorId="6A2DF007">
             <wp:extent cx="5943600" cy="3590925"/>
             <wp:effectExtent l="0" t="0" r="0" b="0"/>
             <wp:docPr id="906751274" name="" title=""/>
@@ -728,7 +728,7 @@
                     <pic:cNvPicPr/>
                   </pic:nvPicPr>
                   <pic:blipFill>
-                    <a:blip r:embed="R51a160ea2a0841c9">
+                    <a:blip r:embed="R68d35ae2034f449a">
                       <a:extLst xmlns:a="http://schemas.openxmlformats.org/drawingml/2006/main">
                         <a:ext xmlns:a="http://schemas.openxmlformats.org/drawingml/2006/main" uri="{28A0092B-C50C-407E-A947-70E740481C1C}">
                           <a14:useLocalDpi xmlns:a14="http://schemas.microsoft.com/office/drawing/2010/main" val="0"/>
@@ -790,7 +790,7 @@
       </w:pPr>
       <w:r>
         <w:drawing>
-          <wp:inline wp14:editId="42AF87E4" wp14:anchorId="1960ED63">
+          <wp:inline wp14:editId="59F9BED6" wp14:anchorId="1960ED63">
             <wp:extent cx="5562602" cy="4381500"/>
             <wp:effectExtent l="0" t="0" r="0" b="0"/>
             <wp:docPr id="1234121782" name="" title=""/>
@@ -805,7 +805,7 @@
                     <pic:cNvPicPr/>
                   </pic:nvPicPr>
                   <pic:blipFill>
-                    <a:blip r:embed="R7b36c6cf3beb46b6">
+                    <a:blip r:embed="R06c03abef31c44e4">
                       <a:extLst xmlns:a="http://schemas.openxmlformats.org/drawingml/2006/main">
                         <a:ext xmlns:a="http://schemas.openxmlformats.org/drawingml/2006/main" uri="{28A0092B-C50C-407E-A947-70E740481C1C}">
                           <a14:useLocalDpi xmlns:a14="http://schemas.microsoft.com/office/drawing/2010/main" val="0"/>
@@ -1016,7 +1016,7 @@
       </w:pPr>
       <w:r>
         <w:drawing>
-          <wp:inline wp14:editId="46CA7C04" wp14:anchorId="734DB379">
+          <wp:inline wp14:editId="242B1773" wp14:anchorId="734DB379">
             <wp:extent cx="4267200" cy="1514475"/>
             <wp:effectExtent l="0" t="0" r="0" b="0"/>
             <wp:docPr id="2108126099" name="" title=""/>
@@ -1031,7 +1031,7 @@
                     <pic:cNvPicPr/>
                   </pic:nvPicPr>
                   <pic:blipFill>
-                    <a:blip r:embed="R504e514d3e064873">
+                    <a:blip r:embed="R2d6bd72f8cf54c3a">
                       <a:extLst xmlns:a="http://schemas.openxmlformats.org/drawingml/2006/main">
                         <a:ext xmlns:a="http://schemas.openxmlformats.org/drawingml/2006/main" uri="{28A0092B-C50C-407E-A947-70E740481C1C}">
                           <a14:useLocalDpi xmlns:a14="http://schemas.microsoft.com/office/drawing/2010/main" val="0"/>
@@ -1130,7 +1130,7 @@
       </w:pPr>
       <w:r>
         <w:drawing>
-          <wp:inline wp14:editId="612E6E94" wp14:anchorId="64C0B474">
+          <wp:inline wp14:editId="303DBE73" wp14:anchorId="64C0B474">
             <wp:extent cx="3629025" cy="1943100"/>
             <wp:effectExtent l="0" t="0" r="0" b="0"/>
             <wp:docPr id="1930102770" name="" title=""/>
@@ -1145,7 +1145,7 @@
                     <pic:cNvPicPr/>
                   </pic:nvPicPr>
                   <pic:blipFill>
-                    <a:blip r:embed="R8a3d66ee0708482f">
+                    <a:blip r:embed="R5c4eabf223f04418">
                       <a:extLst xmlns:a="http://schemas.openxmlformats.org/drawingml/2006/main">
                         <a:ext xmlns:a="http://schemas.openxmlformats.org/drawingml/2006/main" uri="{28A0092B-C50C-407E-A947-70E740481C1C}">
                           <a14:useLocalDpi xmlns:a14="http://schemas.microsoft.com/office/drawing/2010/main" val="0"/>
@@ -1274,7 +1274,7 @@
       </w:pPr>
       <w:r>
         <w:drawing>
-          <wp:inline wp14:editId="04F0B5BF" wp14:anchorId="0E0DD5F1">
+          <wp:inline wp14:editId="0CA8ECD4" wp14:anchorId="0E0DD5F1">
             <wp:extent cx="5943600" cy="4619626"/>
             <wp:effectExtent l="0" t="0" r="0" b="0"/>
             <wp:docPr id="417555202" name="" title=""/>
@@ -1289,7 +1289,7 @@
                     <pic:cNvPicPr/>
                   </pic:nvPicPr>
                   <pic:blipFill>
-                    <a:blip r:embed="Rcd8818788e954aa9">
+                    <a:blip r:embed="R2119d15ce5b34701">
                       <a:extLst xmlns:a="http://schemas.openxmlformats.org/drawingml/2006/main">
                         <a:ext xmlns:a="http://schemas.openxmlformats.org/drawingml/2006/main" uri="{28A0092B-C50C-407E-A947-70E740481C1C}">
                           <a14:useLocalDpi xmlns:a14="http://schemas.microsoft.com/office/drawing/2010/main" val="0"/>
@@ -1339,7 +1339,7 @@
       </w:pPr>
       <w:r>
         <w:drawing>
-          <wp:inline wp14:editId="2CC8882D" wp14:anchorId="3AD87EF0">
+          <wp:inline wp14:editId="494E9779" wp14:anchorId="3AD87EF0">
             <wp:extent cx="5943600" cy="733425"/>
             <wp:effectExtent l="0" t="0" r="0" b="0"/>
             <wp:docPr id="1026644824" name="" title=""/>
@@ -1354,7 +1354,7 @@
                     <pic:cNvPicPr/>
                   </pic:nvPicPr>
                   <pic:blipFill>
-                    <a:blip r:embed="Rc48cfab8162a4b92">
+                    <a:blip r:embed="R4b654deecbfd470e">
                       <a:extLst xmlns:a="http://schemas.openxmlformats.org/drawingml/2006/main">
                         <a:ext xmlns:a="http://schemas.openxmlformats.org/drawingml/2006/main" uri="{28A0092B-C50C-407E-A947-70E740481C1C}">
                           <a14:useLocalDpi xmlns:a14="http://schemas.microsoft.com/office/drawing/2010/main" val="0"/>
@@ -1395,7 +1395,7 @@
       </w:r>
       <w:r>
         <w:drawing>
-          <wp:inline wp14:editId="73B4C5CC" wp14:anchorId="4B7501E9">
+          <wp:inline wp14:editId="2BC30E9A" wp14:anchorId="4B7501E9">
             <wp:extent cx="5943600" cy="638175"/>
             <wp:effectExtent l="0" t="0" r="0" b="0"/>
             <wp:docPr id="2763724" name="" title=""/>
@@ -1410,7 +1410,7 @@
                     <pic:cNvPicPr/>
                   </pic:nvPicPr>
                   <pic:blipFill>
-                    <a:blip r:embed="R9088b91a85184c43">
+                    <a:blip r:embed="Rcf1e710aff454137">
                       <a:extLst xmlns:a="http://schemas.openxmlformats.org/drawingml/2006/main">
                         <a:ext xmlns:a="http://schemas.openxmlformats.org/drawingml/2006/main" uri="{28A0092B-C50C-407E-A947-70E740481C1C}">
                           <a14:useLocalDpi xmlns:a14="http://schemas.microsoft.com/office/drawing/2010/main" val="0"/>
@@ -1486,7 +1486,7 @@
       </w:pPr>
       <w:r>
         <w:drawing>
-          <wp:inline wp14:editId="10261319" wp14:anchorId="55B187F3">
+          <wp:inline wp14:editId="2C337FC0" wp14:anchorId="55B187F3">
             <wp:extent cx="5943600" cy="5638798"/>
             <wp:effectExtent l="0" t="0" r="0" b="0"/>
             <wp:docPr id="1188889339" name="" title=""/>
@@ -1501,7 +1501,7 @@
                     <pic:cNvPicPr/>
                   </pic:nvPicPr>
                   <pic:blipFill>
-                    <a:blip r:embed="Rcd733aa5bd944330">
+                    <a:blip r:embed="R63c90461817a4475">
                       <a:extLst xmlns:a="http://schemas.openxmlformats.org/drawingml/2006/main">
                         <a:ext xmlns:a="http://schemas.openxmlformats.org/drawingml/2006/main" uri="{28A0092B-C50C-407E-A947-70E740481C1C}">
                           <a14:useLocalDpi xmlns:a14="http://schemas.microsoft.com/office/drawing/2010/main" val="0"/>
@@ -1551,7 +1551,7 @@
       </w:pPr>
       <w:r>
         <w:drawing>
-          <wp:inline wp14:editId="09EE4B70" wp14:anchorId="1F2FABE9">
+          <wp:inline wp14:editId="3473CD94" wp14:anchorId="1F2FABE9">
             <wp:extent cx="5400675" cy="1304925"/>
             <wp:effectExtent l="0" t="0" r="0" b="0"/>
             <wp:docPr id="522899971" name="" title=""/>
@@ -1566,7 +1566,7 @@
                     <pic:cNvPicPr/>
                   </pic:nvPicPr>
                   <pic:blipFill>
-                    <a:blip r:embed="R26720d9d53f04076">
+                    <a:blip r:embed="Ra80f3dbdff4c4a2e">
                       <a:extLst xmlns:a="http://schemas.openxmlformats.org/drawingml/2006/main">
                         <a:ext xmlns:a="http://schemas.openxmlformats.org/drawingml/2006/main" uri="{28A0092B-C50C-407E-A947-70E740481C1C}">
                           <a14:useLocalDpi xmlns:a14="http://schemas.microsoft.com/office/drawing/2010/main" val="0"/>
@@ -1625,7 +1625,7 @@
       </w:pPr>
       <w:r>
         <w:drawing>
-          <wp:inline wp14:editId="526A5E44" wp14:anchorId="6BBBF71F">
+          <wp:inline wp14:editId="65CCE63B" wp14:anchorId="6BBBF71F">
             <wp:extent cx="5943600" cy="581025"/>
             <wp:effectExtent l="0" t="0" r="0" b="0"/>
             <wp:docPr id="1938832139" name="" title=""/>
@@ -1640,7 +1640,7 @@
                     <pic:cNvPicPr/>
                   </pic:nvPicPr>
                   <pic:blipFill>
-                    <a:blip r:embed="Ra1bb67efb3b54165">
+                    <a:blip r:embed="Re161d15b14ce48e3">
                       <a:extLst xmlns:a="http://schemas.openxmlformats.org/drawingml/2006/main">
                         <a:ext xmlns:a="http://schemas.openxmlformats.org/drawingml/2006/main" uri="{28A0092B-C50C-407E-A947-70E740481C1C}">
                           <a14:useLocalDpi xmlns:a14="http://schemas.microsoft.com/office/drawing/2010/main" val="0"/>
@@ -1700,7 +1700,7 @@
       </w:pPr>
       <w:r>
         <w:drawing>
-          <wp:inline wp14:editId="21A0118C" wp14:anchorId="08EA6F9A">
+          <wp:inline wp14:editId="074E8D80" wp14:anchorId="08EA6F9A">
             <wp:extent cx="3238500" cy="381000"/>
             <wp:effectExtent l="0" t="0" r="0" b="0"/>
             <wp:docPr id="440856407" name="" title=""/>
@@ -1715,7 +1715,7 @@
                     <pic:cNvPicPr/>
                   </pic:nvPicPr>
                   <pic:blipFill>
-                    <a:blip r:embed="R3ff14f1192ed4c4f">
+                    <a:blip r:embed="Rf0340d25b5cf4270">
                       <a:extLst xmlns:a="http://schemas.openxmlformats.org/drawingml/2006/main">
                         <a:ext xmlns:a="http://schemas.openxmlformats.org/drawingml/2006/main" uri="{28A0092B-C50C-407E-A947-70E740481C1C}">
                           <a14:useLocalDpi xmlns:a14="http://schemas.microsoft.com/office/drawing/2010/main" val="0"/>
@@ -1785,7 +1785,7 @@
       </w:pPr>
       <w:r>
         <w:drawing>
-          <wp:inline wp14:editId="6B3F7002" wp14:anchorId="19D5684B">
+          <wp:inline wp14:editId="49DD409F" wp14:anchorId="19D5684B">
             <wp:extent cx="4362450" cy="876300"/>
             <wp:effectExtent l="0" t="0" r="0" b="0"/>
             <wp:docPr id="1196292941" name="" title=""/>
@@ -1800,7 +1800,7 @@
                     <pic:cNvPicPr/>
                   </pic:nvPicPr>
                   <pic:blipFill>
-                    <a:blip r:embed="R2b64383410fd4e2c">
+                    <a:blip r:embed="R81bf6ea9d169463d">
                       <a:extLst xmlns:a="http://schemas.openxmlformats.org/drawingml/2006/main">
                         <a:ext xmlns:a="http://schemas.openxmlformats.org/drawingml/2006/main" uri="{28A0092B-C50C-407E-A947-70E740481C1C}">
                           <a14:useLocalDpi xmlns:a14="http://schemas.microsoft.com/office/drawing/2010/main" val="0"/>
@@ -1873,7 +1873,7 @@
       </w:r>
       <w:r>
         <w:drawing>
-          <wp:inline wp14:editId="39337B22" wp14:anchorId="4BB02BFD">
+          <wp:inline wp14:editId="08E74FAB" wp14:anchorId="4BB02BFD">
             <wp:extent cx="5943600" cy="542925"/>
             <wp:effectExtent l="0" t="0" r="0" b="0"/>
             <wp:docPr id="970057747" name="" title=""/>
@@ -1888,7 +1888,7 @@
                     <pic:cNvPicPr/>
                   </pic:nvPicPr>
                   <pic:blipFill>
-                    <a:blip r:embed="R56d7d38c1a7a420a">
+                    <a:blip r:embed="Rccaa20adffec40c0">
                       <a:extLst xmlns:a="http://schemas.openxmlformats.org/drawingml/2006/main">
                         <a:ext xmlns:a="http://schemas.openxmlformats.org/drawingml/2006/main" uri="{28A0092B-C50C-407E-A947-70E740481C1C}">
                           <a14:useLocalDpi xmlns:a14="http://schemas.microsoft.com/office/drawing/2010/main" val="0"/>
@@ -1976,7 +1976,7 @@
       </w:pPr>
       <w:r>
         <w:drawing>
-          <wp:inline wp14:editId="71780F20" wp14:anchorId="528ACF61">
+          <wp:inline wp14:editId="207F5379" wp14:anchorId="528ACF61">
             <wp:extent cx="3609975" cy="1743075"/>
             <wp:effectExtent l="0" t="0" r="0" b="0"/>
             <wp:docPr id="996358968" name="" title=""/>
@@ -1991,7 +1991,7 @@
                     <pic:cNvPicPr/>
                   </pic:nvPicPr>
                   <pic:blipFill>
-                    <a:blip r:embed="R9cd1f476bcb54293">
+                    <a:blip r:embed="R74036de46e9e4ebc">
                       <a:extLst xmlns:a="http://schemas.openxmlformats.org/drawingml/2006/main">
                         <a:ext xmlns:a="http://schemas.openxmlformats.org/drawingml/2006/main" uri="{28A0092B-C50C-407E-A947-70E740481C1C}">
                           <a14:useLocalDpi xmlns:a14="http://schemas.microsoft.com/office/drawing/2010/main" val="0"/>
@@ -2180,7 +2180,7 @@
       </w:pPr>
       <w:r>
         <w:drawing>
-          <wp:inline wp14:editId="0C17D0E7" wp14:anchorId="6ECB0B8C">
+          <wp:inline wp14:editId="553FDB08" wp14:anchorId="6ECB0B8C">
             <wp:extent cx="5943600" cy="3924300"/>
             <wp:effectExtent l="0" t="0" r="0" b="0"/>
             <wp:docPr id="1309061136" name="" title=""/>
@@ -2195,7 +2195,7 @@
                     <pic:cNvPicPr/>
                   </pic:nvPicPr>
                   <pic:blipFill>
-                    <a:blip r:embed="Rfbeb9645c50c4b48">
+                    <a:blip r:embed="R238f5d5b5e00465d">
                       <a:extLst xmlns:a="http://schemas.openxmlformats.org/drawingml/2006/main">
                         <a:ext xmlns:a="http://schemas.openxmlformats.org/drawingml/2006/main" uri="{28A0092B-C50C-407E-A947-70E740481C1C}">
                           <a14:useLocalDpi xmlns:a14="http://schemas.microsoft.com/office/drawing/2010/main" val="0"/>
@@ -2678,32 +2678,70 @@
     </w:p>
     <w:p>
       <w:pPr>
-        <w:pStyle w:val="Normal"/>
+        <w:pStyle w:val="ListParagraph"/>
+        <w:numPr>
+          <w:ilvl w:val="0"/>
+          <w:numId w:val="4"/>
+        </w:numPr>
         <w:bidi w:val="0"/>
         <w:spacing w:before="0" w:beforeAutospacing="off" w:after="160" w:afterAutospacing="off" w:line="259" w:lineRule="auto"/>
         <w:ind w:right="0"/>
         <w:jc w:val="left"/>
+        <w:rPr>
+          <w:sz w:val="22"/>
+          <w:szCs w:val="22"/>
+        </w:rPr>
+      </w:pPr>
+      <w:r>
+        <w:rPr/>
+        <w:t>Service Bus resource</w:t>
+      </w:r>
+    </w:p>
+    <w:p>
+      <w:pPr>
+        <w:pStyle w:val="ListParagraph"/>
+        <w:numPr>
+          <w:ilvl w:val="0"/>
+          <w:numId w:val="4"/>
+        </w:numPr>
+        <w:bidi w:val="0"/>
+        <w:spacing w:before="0" w:beforeAutospacing="off" w:after="160" w:afterAutospacing="off" w:line="259" w:lineRule="auto"/>
+        <w:ind w:right="0"/>
+        <w:jc w:val="left"/>
+        <w:rPr>
+          <w:sz w:val="22"/>
+          <w:szCs w:val="22"/>
+        </w:rPr>
+      </w:pPr>
+      <w:r>
+        <w:rPr/>
+        <w:t>Redis Cache resource</w:t>
+      </w:r>
+    </w:p>
+    <w:p>
+      <w:pPr>
+        <w:pStyle w:val="Normal"/>
+        <w:bidi w:val="0"/>
+        <w:spacing w:before="0" w:beforeAutospacing="off" w:after="160" w:afterAutospacing="off" w:line="259" w:lineRule="auto"/>
+        <w:ind w:right="0"/>
+        <w:jc w:val="left"/>
       </w:pPr>
       <w:r>
         <w:rPr/>
         <w:t xml:space="preserve">Once you’ve completed these </w:t>
       </w:r>
-      <w:proofErr w:type="gramStart"/>
       <w:r>
         <w:rPr/>
         <w:t>tasks,  you</w:t>
       </w:r>
-      <w:proofErr w:type="gramEnd"/>
       <w:r>
         <w:rPr/>
         <w:t xml:space="preserve"> should see something like this in your Azure portal. These are the resources that you need in order to the demo to work using Azure. The names of these resources will be different in </w:t>
       </w:r>
-      <w:proofErr w:type="gramStart"/>
       <w:r>
         <w:rPr/>
         <w:t>your</w:t>
       </w:r>
-      <w:proofErr w:type="gramEnd"/>
       <w:r>
         <w:rPr/>
         <w:t xml:space="preserve"> portal. The names you see here are the resources I created for my own demo.</w:t>
@@ -2719,10 +2757,10 @@
       </w:pPr>
       <w:r>
         <w:drawing>
-          <wp:inline wp14:editId="06443EC8" wp14:anchorId="2C43E558">
-            <wp:extent cx="4943475" cy="2000250"/>
+          <wp:inline wp14:editId="60158EC7" wp14:anchorId="17F7C1F9">
+            <wp:extent cx="4257675" cy="2381250"/>
             <wp:effectExtent l="0" t="0" r="0" b="0"/>
-            <wp:docPr id="130000300" name="" title=""/>
+            <wp:docPr id="1211782069" name="" title=""/>
             <wp:cNvGraphicFramePr>
               <a:graphicFrameLocks noChangeAspect="1"/>
             </wp:cNvGraphicFramePr>
@@ -2734,10 +2772,10 @@
                     <pic:cNvPicPr/>
                   </pic:nvPicPr>
                   <pic:blipFill>
-                    <a:blip r:embed="R3c1d01f92d9e4606">
-                      <a:extLst xmlns:a="http://schemas.openxmlformats.org/drawingml/2006/main">
+                    <a:blip r:embed="Rf083d66771004931">
+                      <a:extLst>
                         <a:ext xmlns:a="http://schemas.openxmlformats.org/drawingml/2006/main" uri="{28A0092B-C50C-407E-A947-70E740481C1C}">
-                          <a14:useLocalDpi xmlns:a14="http://schemas.microsoft.com/office/drawing/2010/main" val="0"/>
+                          <a14:useLocalDpi val="0"/>
                         </a:ext>
                       </a:extLst>
                     </a:blip>
@@ -2746,9 +2784,9 @@
                     </a:stretch>
                   </pic:blipFill>
                   <pic:spPr>
-                    <a:xfrm rot="0" flipH="0" flipV="0">
+                    <a:xfrm>
                       <a:off x="0" y="0"/>
-                      <a:ext cx="4943475" cy="2000250"/>
+                      <a:ext cx="4257675" cy="2381250"/>
                     </a:xfrm>
                     <a:prstGeom prst="rect">
                       <a:avLst/>
@@ -2954,7 +2992,7 @@
       </w:pPr>
       <w:r>
         <w:drawing>
-          <wp:inline wp14:editId="50C0FB70" wp14:anchorId="38EDF95E">
+          <wp:inline wp14:editId="02B998E5" wp14:anchorId="38EDF95E">
             <wp:extent cx="2085975" cy="1188391"/>
             <wp:effectExtent l="0" t="0" r="0" b="0"/>
             <wp:docPr id="1963190103" name="" title=""/>
@@ -2969,7 +3007,7 @@
                     <pic:cNvPicPr/>
                   </pic:nvPicPr>
                   <pic:blipFill>
-                    <a:blip r:embed="Rb1a4ee0172f34fea">
+                    <a:blip r:embed="Rc827f57e3c844953">
                       <a:extLst xmlns:a="http://schemas.openxmlformats.org/drawingml/2006/main">
                         <a:ext xmlns:a="http://schemas.openxmlformats.org/drawingml/2006/main" uri="{28A0092B-C50C-407E-A947-70E740481C1C}">
                           <a14:useLocalDpi xmlns:a14="http://schemas.microsoft.com/office/drawing/2010/main" val="0"/>
@@ -3006,7 +3044,7 @@
       </w:pPr>
       <w:r>
         <w:drawing>
-          <wp:inline wp14:editId="73BE4A92" wp14:anchorId="5A0C30EC">
+          <wp:inline wp14:editId="3AB68211" wp14:anchorId="5A0C30EC">
             <wp:extent cx="2705100" cy="1838325"/>
             <wp:effectExtent l="0" t="0" r="0" b="0"/>
             <wp:docPr id="44109941" name="" title=""/>
@@ -3021,7 +3059,7 @@
                     <pic:cNvPicPr/>
                   </pic:nvPicPr>
                   <pic:blipFill>
-                    <a:blip r:embed="R0967184059974ddd">
+                    <a:blip r:embed="Rcba54c441e564817">
                       <a:extLst xmlns:a="http://schemas.openxmlformats.org/drawingml/2006/main">
                         <a:ext xmlns:a="http://schemas.openxmlformats.org/drawingml/2006/main" uri="{28A0092B-C50C-407E-A947-70E740481C1C}">
                           <a14:useLocalDpi xmlns:a14="http://schemas.microsoft.com/office/drawing/2010/main" val="0"/>
@@ -3071,7 +3109,7 @@
       </w:pPr>
       <w:r>
         <w:drawing>
-          <wp:inline wp14:editId="72FB848E" wp14:anchorId="759F6924">
+          <wp:inline wp14:editId="32F9AD39" wp14:anchorId="759F6924">
             <wp:extent cx="4886325" cy="2835910"/>
             <wp:effectExtent l="0" t="0" r="0" b="0"/>
             <wp:docPr id="1982100731" name="" title=""/>
@@ -3086,7 +3124,7 @@
                     <pic:cNvPicPr/>
                   </pic:nvPicPr>
                   <pic:blipFill>
-                    <a:blip r:embed="R07f7c6c9cda94215">
+                    <a:blip r:embed="Rf0a895f46bd64e14">
                       <a:extLst xmlns:a="http://schemas.openxmlformats.org/drawingml/2006/main">
                         <a:ext xmlns:a="http://schemas.openxmlformats.org/drawingml/2006/main" uri="{28A0092B-C50C-407E-A947-70E740481C1C}">
                           <a14:useLocalDpi xmlns:a14="http://schemas.microsoft.com/office/drawing/2010/main" val="0"/>
@@ -3188,7 +3226,7 @@
       </w:r>
       <w:r>
         <w:drawing>
-          <wp:inline wp14:editId="5870497B" wp14:anchorId="040B02A5">
+          <wp:inline wp14:editId="0897CA07" wp14:anchorId="040B02A5">
             <wp:extent cx="1276350" cy="304800"/>
             <wp:effectExtent l="0" t="0" r="0" b="0"/>
             <wp:docPr id="1469510432" name="" title=""/>
@@ -3203,7 +3241,7 @@
                     <pic:cNvPicPr/>
                   </pic:nvPicPr>
                   <pic:blipFill>
-                    <a:blip r:embed="Rbc488718875d4055">
+                    <a:blip r:embed="R9206ab0717d74109">
                       <a:extLst xmlns:a="http://schemas.openxmlformats.org/drawingml/2006/main">
                         <a:ext xmlns:a="http://schemas.openxmlformats.org/drawingml/2006/main" uri="{28A0092B-C50C-407E-A947-70E740481C1C}">
                           <a14:useLocalDpi xmlns:a14="http://schemas.microsoft.com/office/drawing/2010/main" val="0"/>
@@ -3235,7 +3273,7 @@
       </w:r>
       <w:r>
         <w:drawing>
-          <wp:inline wp14:editId="56588BDB" wp14:anchorId="7197C400">
+          <wp:inline wp14:editId="3DF8C7AA" wp14:anchorId="7197C400">
             <wp:extent cx="838200" cy="342900"/>
             <wp:effectExtent l="0" t="0" r="0" b="0"/>
             <wp:docPr id="1682367759" name="" title=""/>
@@ -3250,7 +3288,7 @@
                     <pic:cNvPicPr/>
                   </pic:nvPicPr>
                   <pic:blipFill>
-                    <a:blip r:embed="R9d19bdb1d348404c">
+                    <a:blip r:embed="R9112b64b581041a4">
                       <a:extLst xmlns:a="http://schemas.openxmlformats.org/drawingml/2006/main">
                         <a:ext xmlns:a="http://schemas.openxmlformats.org/drawingml/2006/main" uri="{28A0092B-C50C-407E-A947-70E740481C1C}">
                           <a14:useLocalDpi xmlns:a14="http://schemas.microsoft.com/office/drawing/2010/main" val="0"/>
@@ -3339,7 +3377,7 @@
       </w:r>
       <w:r>
         <w:drawing>
-          <wp:inline wp14:editId="6CFAC004" wp14:anchorId="1E8245C8">
+          <wp:inline wp14:editId="085382B8" wp14:anchorId="1E8245C8">
             <wp:extent cx="666750" cy="409575"/>
             <wp:effectExtent l="0" t="0" r="0" b="0"/>
             <wp:docPr id="1842118556" name="" title=""/>
@@ -3354,7 +3392,7 @@
                     <pic:cNvPicPr/>
                   </pic:nvPicPr>
                   <pic:blipFill>
-                    <a:blip r:embed="R7bb5702043e64ada">
+                    <a:blip r:embed="R7099ebfe9e4a4a19">
                       <a:extLst xmlns:a="http://schemas.openxmlformats.org/drawingml/2006/main">
                         <a:ext xmlns:a="http://schemas.openxmlformats.org/drawingml/2006/main" uri="{28A0092B-C50C-407E-A947-70E740481C1C}">
                           <a14:useLocalDpi xmlns:a14="http://schemas.microsoft.com/office/drawing/2010/main" val="0"/>
@@ -3403,7 +3441,7 @@
       </w:pPr>
       <w:r>
         <w:drawing>
-          <wp:inline wp14:editId="0931E52F" wp14:anchorId="69A82AE2">
+          <wp:inline wp14:editId="5913ADEC" wp14:anchorId="69A82AE2">
             <wp:extent cx="1314450" cy="605631"/>
             <wp:effectExtent l="0" t="0" r="0" b="0"/>
             <wp:docPr id="1863145690" name="" title=""/>
@@ -3418,7 +3456,7 @@
                     <pic:cNvPicPr/>
                   </pic:nvPicPr>
                   <pic:blipFill>
-                    <a:blip r:embed="Raca61c8735044612">
+                    <a:blip r:embed="Rb9bdeaf0aa474007">
                       <a:extLst xmlns:a="http://schemas.openxmlformats.org/drawingml/2006/main">
                         <a:ext xmlns:a="http://schemas.openxmlformats.org/drawingml/2006/main" uri="{28A0092B-C50C-407E-A947-70E740481C1C}">
                           <a14:useLocalDpi xmlns:a14="http://schemas.microsoft.com/office/drawing/2010/main" val="0"/>
@@ -3472,7 +3510,7 @@
       </w:pPr>
       <w:r>
         <w:drawing>
-          <wp:inline wp14:editId="5E05DE7E" wp14:anchorId="3EFE2627">
+          <wp:inline wp14:editId="4D3AC6F3" wp14:anchorId="3EFE2627">
             <wp:extent cx="2857500" cy="1043314"/>
             <wp:effectExtent l="0" t="0" r="0" b="0"/>
             <wp:docPr id="757960231" name="" title=""/>
@@ -3487,7 +3525,7 @@
                     <pic:cNvPicPr/>
                   </pic:nvPicPr>
                   <pic:blipFill>
-                    <a:blip r:embed="R858d7d29370b4ad8">
+                    <a:blip r:embed="R9935267f895b4bb2">
                       <a:extLst xmlns:a="http://schemas.openxmlformats.org/drawingml/2006/main">
                         <a:ext xmlns:a="http://schemas.openxmlformats.org/drawingml/2006/main" uri="{28A0092B-C50C-407E-A947-70E740481C1C}">
                           <a14:useLocalDpi xmlns:a14="http://schemas.microsoft.com/office/drawing/2010/main" val="0"/>
@@ -3605,7 +3643,7 @@
       </w:pPr>
       <w:r>
         <w:drawing>
-          <wp:inline wp14:editId="278F7D22" wp14:anchorId="5556CA88">
+          <wp:inline wp14:editId="2378D417" wp14:anchorId="5556CA88">
             <wp:extent cx="5943600" cy="4438650"/>
             <wp:effectExtent l="0" t="0" r="0" b="0"/>
             <wp:docPr id="2090355206" name="" title=""/>
@@ -3620,7 +3658,7 @@
                     <pic:cNvPicPr/>
                   </pic:nvPicPr>
                   <pic:blipFill>
-                    <a:blip r:embed="Ra8eb3309c2694fac">
+                    <a:blip r:embed="Rb0cbf1430a0a46f4">
                       <a:extLst xmlns:a="http://schemas.openxmlformats.org/drawingml/2006/main">
                         <a:ext xmlns:a="http://schemas.openxmlformats.org/drawingml/2006/main" uri="{28A0092B-C50C-407E-A947-70E740481C1C}">
                           <a14:useLocalDpi xmlns:a14="http://schemas.microsoft.com/office/drawing/2010/main" val="0"/>
@@ -3652,7 +3690,7 @@
       </w:r>
       <w:r>
         <w:drawing>
-          <wp:inline wp14:editId="574C3410" wp14:anchorId="43475B79">
+          <wp:inline wp14:editId="5A2646FE" wp14:anchorId="43475B79">
             <wp:extent cx="1276350" cy="304800"/>
             <wp:effectExtent l="0" t="0" r="0" b="0"/>
             <wp:docPr id="1314253234" name="" title=""/>
@@ -3667,7 +3705,7 @@
                     <pic:cNvPicPr/>
                   </pic:nvPicPr>
                   <pic:blipFill>
-                    <a:blip r:embed="R5487a6b4f82a44a4">
+                    <a:blip r:embed="R98ce470c069c401c">
                       <a:extLst xmlns:a="http://schemas.openxmlformats.org/drawingml/2006/main">
                         <a:ext xmlns:a="http://schemas.openxmlformats.org/drawingml/2006/main" uri="{28A0092B-C50C-407E-A947-70E740481C1C}">
                           <a14:useLocalDpi xmlns:a14="http://schemas.microsoft.com/office/drawing/2010/main" val="0"/>
@@ -3699,7 +3737,7 @@
       </w:r>
       <w:r>
         <w:drawing>
-          <wp:inline wp14:editId="6F2E2DAA" wp14:anchorId="2A3A26B1">
+          <wp:inline wp14:editId="13DB0375" wp14:anchorId="2A3A26B1">
             <wp:extent cx="838200" cy="342900"/>
             <wp:effectExtent l="0" t="0" r="0" b="0"/>
             <wp:docPr id="1439440339" name="" title=""/>
@@ -3714,7 +3752,7 @@
                     <pic:cNvPicPr/>
                   </pic:nvPicPr>
                   <pic:blipFill>
-                    <a:blip r:embed="R59208c4895e74e25">
+                    <a:blip r:embed="R864fb245df4e4ddd">
                       <a:extLst xmlns:a="http://schemas.openxmlformats.org/drawingml/2006/main">
                         <a:ext xmlns:a="http://schemas.openxmlformats.org/drawingml/2006/main" uri="{28A0092B-C50C-407E-A947-70E740481C1C}">
                           <a14:useLocalDpi xmlns:a14="http://schemas.microsoft.com/office/drawing/2010/main" val="0"/>
@@ -3770,7 +3808,7 @@
       </w:r>
       <w:r>
         <w:drawing>
-          <wp:inline wp14:editId="53EF76D7" wp14:anchorId="185CFC6E">
+          <wp:inline wp14:editId="2B49016A" wp14:anchorId="185CFC6E">
             <wp:extent cx="1304925" cy="285750"/>
             <wp:effectExtent l="0" t="0" r="0" b="0"/>
             <wp:docPr id="1207301517" name="" title=""/>
@@ -3785,7 +3823,7 @@
                     <pic:cNvPicPr/>
                   </pic:nvPicPr>
                   <pic:blipFill>
-                    <a:blip r:embed="R4eef45bc167d4b39">
+                    <a:blip r:embed="R1818aede5ddd4bad">
                       <a:extLst xmlns:a="http://schemas.openxmlformats.org/drawingml/2006/main">
                         <a:ext xmlns:a="http://schemas.openxmlformats.org/drawingml/2006/main" uri="{28A0092B-C50C-407E-A947-70E740481C1C}">
                           <a14:useLocalDpi xmlns:a14="http://schemas.microsoft.com/office/drawing/2010/main" val="0"/>
@@ -3826,7 +3864,7 @@
       </w:pPr>
       <w:r>
         <w:drawing>
-          <wp:inline wp14:editId="75693C88" wp14:anchorId="3FEECC9F">
+          <wp:inline wp14:editId="76EA561E" wp14:anchorId="3FEECC9F">
             <wp:extent cx="1885950" cy="1104900"/>
             <wp:effectExtent l="0" t="0" r="0" b="0"/>
             <wp:docPr id="1521113036" name="" title=""/>
@@ -3841,7 +3879,7 @@
                     <pic:cNvPicPr/>
                   </pic:nvPicPr>
                   <pic:blipFill>
-                    <a:blip r:embed="Rc4aa6e16dd384837">
+                    <a:blip r:embed="R651ba5dc065049b9">
                       <a:extLst xmlns:a="http://schemas.openxmlformats.org/drawingml/2006/main">
                         <a:ext xmlns:a="http://schemas.openxmlformats.org/drawingml/2006/main" uri="{28A0092B-C50C-407E-A947-70E740481C1C}">
                           <a14:useLocalDpi xmlns:a14="http://schemas.microsoft.com/office/drawing/2010/main" val="0"/>
@@ -3896,7 +3934,7 @@
       </w:pPr>
       <w:r>
         <w:drawing>
-          <wp:inline wp14:editId="2392D0A0" wp14:anchorId="733A3373">
+          <wp:inline wp14:editId="0267B5C1" wp14:anchorId="733A3373">
             <wp:extent cx="5943600" cy="800100"/>
             <wp:effectExtent l="0" t="0" r="0" b="0"/>
             <wp:docPr id="1588522933" name="" title=""/>
@@ -3911,7 +3949,7 @@
                     <pic:cNvPicPr/>
                   </pic:nvPicPr>
                   <pic:blipFill>
-                    <a:blip r:embed="R968ff08c6ff3470b">
+                    <a:blip r:embed="R085159f1a2cc4d4d">
                       <a:extLst xmlns:a="http://schemas.openxmlformats.org/drawingml/2006/main">
                         <a:ext xmlns:a="http://schemas.openxmlformats.org/drawingml/2006/main" uri="{28A0092B-C50C-407E-A947-70E740481C1C}">
                           <a14:useLocalDpi xmlns:a14="http://schemas.microsoft.com/office/drawing/2010/main" val="0"/>
@@ -4011,7 +4049,7 @@
       </w:pPr>
       <w:r>
         <w:drawing>
-          <wp:inline wp14:editId="49A546C4" wp14:anchorId="5D3C81CF">
+          <wp:inline wp14:editId="59DDD59E" wp14:anchorId="5D3C81CF">
             <wp:extent cx="5943600" cy="3067050"/>
             <wp:effectExtent l="0" t="0" r="0" b="0"/>
             <wp:docPr id="86066314" name="" title=""/>
@@ -4026,7 +4064,7 @@
                     <pic:cNvPicPr/>
                   </pic:nvPicPr>
                   <pic:blipFill>
-                    <a:blip r:embed="R93f81388f16e4b9c">
+                    <a:blip r:embed="R916e2581396a4651">
                       <a:extLst xmlns:a="http://schemas.openxmlformats.org/drawingml/2006/main">
                         <a:ext xmlns:a="http://schemas.openxmlformats.org/drawingml/2006/main" uri="{28A0092B-C50C-407E-A947-70E740481C1C}">
                           <a14:useLocalDpi xmlns:a14="http://schemas.microsoft.com/office/drawing/2010/main" val="0"/>
@@ -4099,7 +4137,7 @@
       </w:pPr>
       <w:r>
         <w:drawing>
-          <wp:inline wp14:editId="77502B96" wp14:anchorId="0A53B9DA">
+          <wp:inline wp14:editId="1EB8A04C" wp14:anchorId="0A53B9DA">
             <wp:extent cx="1362075" cy="721178"/>
             <wp:effectExtent l="0" t="0" r="0" b="0"/>
             <wp:docPr id="438050534" name="" title=""/>
@@ -4114,7 +4152,7 @@
                     <pic:cNvPicPr/>
                   </pic:nvPicPr>
                   <pic:blipFill>
-                    <a:blip r:embed="Re5ed090d52a3465c">
+                    <a:blip r:embed="Rc2b2e8a00a2c406d">
                       <a:extLst xmlns:a="http://schemas.openxmlformats.org/drawingml/2006/main">
                         <a:ext xmlns:a="http://schemas.openxmlformats.org/drawingml/2006/main" uri="{28A0092B-C50C-407E-A947-70E740481C1C}">
                           <a14:useLocalDpi xmlns:a14="http://schemas.microsoft.com/office/drawing/2010/main" val="0"/>
@@ -4164,7 +4202,7 @@
       </w:pPr>
       <w:r>
         <w:drawing>
-          <wp:inline wp14:editId="68A77688" wp14:anchorId="1CEAF07C">
+          <wp:inline wp14:editId="713D96DB" wp14:anchorId="1CEAF07C">
             <wp:extent cx="1628775" cy="1114425"/>
             <wp:effectExtent l="0" t="0" r="0" b="0"/>
             <wp:docPr id="1859580006" name="" title=""/>
@@ -4179,7 +4217,7 @@
                     <pic:cNvPicPr/>
                   </pic:nvPicPr>
                   <pic:blipFill>
-                    <a:blip r:embed="R565b6afc3591419a">
+                    <a:blip r:embed="R7f812b256c4b4cdf">
                       <a:extLst xmlns:a="http://schemas.openxmlformats.org/drawingml/2006/main">
                         <a:ext xmlns:a="http://schemas.openxmlformats.org/drawingml/2006/main" uri="{28A0092B-C50C-407E-A947-70E740481C1C}">
                           <a14:useLocalDpi xmlns:a14="http://schemas.microsoft.com/office/drawing/2010/main" val="0"/>
@@ -4248,7 +4286,7 @@
       </w:pPr>
       <w:r>
         <w:drawing>
-          <wp:inline wp14:editId="6E9DCA1A" wp14:anchorId="20BA7A8D">
+          <wp:inline wp14:editId="21BB192E" wp14:anchorId="20BA7A8D">
             <wp:extent cx="4495800" cy="1914525"/>
             <wp:effectExtent l="0" t="0" r="0" b="0"/>
             <wp:docPr id="1884997466" name="" title=""/>
@@ -4263,7 +4301,7 @@
                     <pic:cNvPicPr/>
                   </pic:nvPicPr>
                   <pic:blipFill>
-                    <a:blip r:embed="Rbac95bfbf1b94c60">
+                    <a:blip r:embed="R7aec9adfb4b6401c">
                       <a:extLst xmlns:a="http://schemas.openxmlformats.org/drawingml/2006/main">
                         <a:ext xmlns:a="http://schemas.openxmlformats.org/drawingml/2006/main" uri="{28A0092B-C50C-407E-A947-70E740481C1C}">
                           <a14:useLocalDpi xmlns:a14="http://schemas.microsoft.com/office/drawing/2010/main" val="0"/>
@@ -4332,7 +4370,6 @@
           <w:i w:val="0"/>
           <w:iCs w:val="0"/>
           <w:noProof w:val="0"/>
-          <w:color w:val="000000" w:themeColor="text1" w:themeTint="FF" w:themeShade="FF"/>
           <w:sz w:val="22"/>
           <w:szCs w:val="22"/>
           <w:lang w:val="en-US"/>
@@ -4340,7 +4377,7 @@
       </w:pPr>
       <w:r>
         <w:drawing>
-          <wp:inline wp14:editId="7BE709C0" wp14:anchorId="7223E81C">
+          <wp:inline wp14:editId="0F12D8EC" wp14:anchorId="7223E81C">
             <wp:extent cx="1971675" cy="676275"/>
             <wp:effectExtent l="0" t="0" r="0" b="0"/>
             <wp:docPr id="48754068" name="" title=""/>
@@ -4355,7 +4392,7 @@
                     <pic:cNvPicPr/>
                   </pic:nvPicPr>
                   <pic:blipFill>
-                    <a:blip r:embed="Rab80f74482404c8e">
+                    <a:blip r:embed="Ra368a373daa3451e">
                       <a:extLst xmlns:a="http://schemas.openxmlformats.org/drawingml/2006/main">
                         <a:ext xmlns:a="http://schemas.openxmlformats.org/drawingml/2006/main" uri="{28A0092B-C50C-407E-A947-70E740481C1C}">
                           <a14:useLocalDpi xmlns:a14="http://schemas.microsoft.com/office/drawing/2010/main" val="0"/>
@@ -4394,13 +4431,9 @@
           <w:szCs w:val="22"/>
           <w:lang w:val="en-US"/>
         </w:rPr>
-        <w:t xml:space="preserve">  </w:t>
-      </w:r>
-    </w:p>
-    <w:p>
-      <w:pPr>
-        <w:pStyle w:val="Normal"/>
-        <w:bidi w:val="0"/>
+        <w:t xml:space="preserve">  dex3</w:t>
+      </w:r>
+      <w:r>
         <w:rPr>
           <w:rFonts w:ascii="Arial" w:hAnsi="Arial" w:eastAsia="Arial" w:cs="Arial"/>
           <w:b w:val="0"/>
@@ -4412,7 +4445,9 @@
           <w:szCs w:val="22"/>
           <w:lang w:val="en-US"/>
         </w:rPr>
-      </w:pPr>
+        <w:t xml:space="preserve">Open a </w:t>
+      </w:r>
+      <w:proofErr w:type="spellStart"/>
       <w:r>
         <w:rPr>
           <w:rFonts w:ascii="Arial" w:hAnsi="Arial" w:eastAsia="Arial" w:cs="Arial"/>
@@ -4425,9 +4460,9 @@
           <w:szCs w:val="22"/>
           <w:lang w:val="en-US"/>
         </w:rPr>
-        <w:t xml:space="preserve">Open a </w:t>
-      </w:r>
-      <w:proofErr w:type="spellStart"/>
+        <w:t>powershell</w:t>
+      </w:r>
+      <w:proofErr w:type="spellEnd"/>
       <w:r>
         <w:rPr>
           <w:rFonts w:ascii="Arial" w:hAnsi="Arial" w:eastAsia="Arial" w:cs="Arial"/>
@@ -4440,24 +4475,9 @@
           <w:szCs w:val="22"/>
           <w:lang w:val="en-US"/>
         </w:rPr>
-        <w:t>powershell</w:t>
-      </w:r>
-      <w:proofErr w:type="spellEnd"/>
-      <w:r>
-        <w:rPr>
-          <w:rFonts w:ascii="Arial" w:hAnsi="Arial" w:eastAsia="Arial" w:cs="Arial"/>
-          <w:b w:val="0"/>
-          <w:bCs w:val="0"/>
-          <w:i w:val="0"/>
-          <w:iCs w:val="0"/>
-          <w:noProof w:val="0"/>
-          <w:sz w:val="22"/>
-          <w:szCs w:val="22"/>
-          <w:lang w:val="en-US"/>
-        </w:rPr>
         <w:t xml:space="preserve"> window and </w:t>
       </w:r>
-      <w:hyperlink r:id="R9b4a6263aa154f72">
+      <w:hyperlink r:id="Red6fa17524ce467a">
         <w:r>
           <w:rPr>
             <w:rStyle w:val="Hyperlink"/>
@@ -4516,8 +4536,40 @@
           <w:szCs w:val="22"/>
           <w:lang w:val="en-US"/>
         </w:rPr>
-        <w:t xml:space="preserve"> need it in order to run these scripts. Your session must be authenticated too. Use the “Connect-AzAccount” command.</w:t>
-      </w:r>
+        <w:t xml:space="preserve"> need it in order to run these scripts. Your session must be authenticated too. Use the “Connect-</w:t>
+      </w:r>
+      <w:proofErr w:type="spellStart"/>
+      <w:r>
+        <w:rPr>
+          <w:rFonts w:ascii="Arial" w:hAnsi="Arial" w:eastAsia="Arial" w:cs="Arial"/>
+          <w:b w:val="0"/>
+          <w:bCs w:val="0"/>
+          <w:i w:val="0"/>
+          <w:iCs w:val="0"/>
+          <w:noProof w:val="0"/>
+          <w:sz w:val="22"/>
+          <w:szCs w:val="22"/>
+          <w:lang w:val="en-US"/>
+        </w:rPr>
+        <w:t>AzAccount</w:t>
+      </w:r>
+      <w:proofErr w:type="spellEnd"/>
+      <w:r>
+        <w:rPr>
+          <w:rFonts w:ascii="Arial" w:hAnsi="Arial" w:eastAsia="Arial" w:cs="Arial"/>
+          <w:b w:val="0"/>
+          <w:bCs w:val="0"/>
+          <w:i w:val="0"/>
+          <w:iCs w:val="0"/>
+          <w:noProof w:val="0"/>
+          <w:sz w:val="22"/>
+          <w:szCs w:val="22"/>
+          <w:lang w:val="en-US"/>
+        </w:rPr>
+        <w:t>” command.</w:t>
+      </w:r>
+      <w:proofErr w:type="spellStart"/>
+      <w:proofErr w:type="spellEnd"/>
     </w:p>
     <w:p>
       <w:pPr>
@@ -5004,7 +5056,7 @@
       </w:pPr>
       <w:r>
         <w:drawing>
-          <wp:inline wp14:editId="79787789" wp14:anchorId="4A23B1D7">
+          <wp:inline wp14:editId="3EF3F2C7" wp14:anchorId="4A23B1D7">
             <wp:extent cx="3390900" cy="552450"/>
             <wp:effectExtent l="0" t="0" r="0" b="0"/>
             <wp:docPr id="220673795" name="" title=""/>
@@ -5019,7 +5071,7 @@
                     <pic:cNvPicPr/>
                   </pic:nvPicPr>
                   <pic:blipFill>
-                    <a:blip r:embed="R9c97d75769e1420c">
+                    <a:blip r:embed="Rd619f70e6d1c4d1c">
                       <a:extLst xmlns:a="http://schemas.openxmlformats.org/drawingml/2006/main">
                         <a:ext xmlns:a="http://schemas.openxmlformats.org/drawingml/2006/main" uri="{28A0092B-C50C-407E-A947-70E740481C1C}">
                           <a14:useLocalDpi xmlns:a14="http://schemas.microsoft.com/office/drawing/2010/main" val="0"/>
@@ -5075,7 +5127,7 @@
       </w:pPr>
       <w:r>
         <w:drawing>
-          <wp:inline wp14:editId="7C04A10F" wp14:anchorId="72999883">
+          <wp:inline wp14:editId="2E73EBB2" wp14:anchorId="72999883">
             <wp:extent cx="4686300" cy="914400"/>
             <wp:effectExtent l="0" t="0" r="0" b="0"/>
             <wp:docPr id="2137728012" name="" title=""/>
@@ -5090,7 +5142,7 @@
                     <pic:cNvPicPr/>
                   </pic:nvPicPr>
                   <pic:blipFill>
-                    <a:blip r:embed="Rb5376c5529ab4cf4">
+                    <a:blip r:embed="R8bf3ffd768b0454c">
                       <a:extLst xmlns:a="http://schemas.openxmlformats.org/drawingml/2006/main">
                         <a:ext xmlns:a="http://schemas.openxmlformats.org/drawingml/2006/main" uri="{28A0092B-C50C-407E-A947-70E740481C1C}">
                           <a14:useLocalDpi xmlns:a14="http://schemas.microsoft.com/office/drawing/2010/main" val="0"/>
@@ -5767,7 +5819,7 @@
       </w:pPr>
       <w:r>
         <w:drawing>
-          <wp:inline wp14:editId="3CD67E78" wp14:anchorId="3BDA6A9D">
+          <wp:inline wp14:editId="512EA53E" wp14:anchorId="3BDA6A9D">
             <wp:extent cx="5943600" cy="1371600"/>
             <wp:effectExtent l="0" t="0" r="0" b="0"/>
             <wp:docPr id="714185604" name="" title=""/>
@@ -5782,7 +5834,7 @@
                     <pic:cNvPicPr/>
                   </pic:nvPicPr>
                   <pic:blipFill>
-                    <a:blip r:embed="Re0d78436eea04f2a">
+                    <a:blip r:embed="R4ab5767523134d27">
                       <a:extLst xmlns:a="http://schemas.openxmlformats.org/drawingml/2006/main">
                         <a:ext xmlns:a="http://schemas.openxmlformats.org/drawingml/2006/main" uri="{28A0092B-C50C-407E-A947-70E740481C1C}">
                           <a14:useLocalDpi xmlns:a14="http://schemas.microsoft.com/office/drawing/2010/main" val="0"/>
@@ -5853,7 +5905,7 @@
       </w:r>
       <w:r>
         <w:drawing>
-          <wp:inline wp14:editId="6BC88C95" wp14:anchorId="4BC8FE9F">
+          <wp:inline wp14:editId="77DAF278" wp14:anchorId="4BC8FE9F">
             <wp:extent cx="5943600" cy="1781175"/>
             <wp:effectExtent l="0" t="0" r="0" b="0"/>
             <wp:docPr id="420204538" name="" title=""/>
@@ -5868,7 +5920,7 @@
                     <pic:cNvPicPr/>
                   </pic:nvPicPr>
                   <pic:blipFill>
-                    <a:blip r:embed="R196b2e03b0384861">
+                    <a:blip r:embed="Rb5382cd7e42f4afd">
                       <a:extLst xmlns:a="http://schemas.openxmlformats.org/drawingml/2006/main">
                         <a:ext xmlns:a="http://schemas.openxmlformats.org/drawingml/2006/main" uri="{28A0092B-C50C-407E-A947-70E740481C1C}">
                           <a14:useLocalDpi xmlns:a14="http://schemas.microsoft.com/office/drawing/2010/main" val="0"/>
@@ -5942,7 +5994,7 @@
       </w:pPr>
       <w:r>
         <w:drawing>
-          <wp:inline wp14:editId="60A9DEED" wp14:anchorId="5B6B8775">
+          <wp:inline wp14:editId="62A5D425" wp14:anchorId="5B6B8775">
             <wp:extent cx="5943600" cy="781050"/>
             <wp:effectExtent l="0" t="0" r="0" b="0"/>
             <wp:docPr id="1612839697" name="" title=""/>
@@ -5957,7 +6009,7 @@
                     <pic:cNvPicPr/>
                   </pic:nvPicPr>
                   <pic:blipFill>
-                    <a:blip r:embed="R71cabf0b2a384ae0">
+                    <a:blip r:embed="Ra6dddff3baba4bc0">
                       <a:extLst xmlns:a="http://schemas.openxmlformats.org/drawingml/2006/main">
                         <a:ext xmlns:a="http://schemas.openxmlformats.org/drawingml/2006/main" uri="{28A0092B-C50C-407E-A947-70E740481C1C}">
                           <a14:useLocalDpi xmlns:a14="http://schemas.microsoft.com/office/drawing/2010/main" val="0"/>
@@ -5994,7 +6046,7 @@
       </w:pPr>
       <w:r>
         <w:drawing>
-          <wp:inline wp14:editId="266DAC2F" wp14:anchorId="592D7B51">
+          <wp:inline wp14:editId="75C43C2C" wp14:anchorId="592D7B51">
             <wp:extent cx="5943600" cy="628650"/>
             <wp:effectExtent l="0" t="0" r="0" b="0"/>
             <wp:docPr id="1635399236" name="" title=""/>
@@ -6009,7 +6061,7 @@
                     <pic:cNvPicPr/>
                   </pic:nvPicPr>
                   <pic:blipFill>
-                    <a:blip r:embed="R19f3528d5a464193">
+                    <a:blip r:embed="R732458f6c49e4910">
                       <a:extLst xmlns:a="http://schemas.openxmlformats.org/drawingml/2006/main">
                         <a:ext xmlns:a="http://schemas.openxmlformats.org/drawingml/2006/main" uri="{28A0092B-C50C-407E-A947-70E740481C1C}">
                           <a14:useLocalDpi xmlns:a14="http://schemas.microsoft.com/office/drawing/2010/main" val="0"/>
@@ -6109,7 +6161,7 @@
       </w:pPr>
       <w:r>
         <w:drawing>
-          <wp:inline wp14:editId="38E62DD8" wp14:anchorId="1DAE3A22">
+          <wp:inline wp14:editId="70A96216" wp14:anchorId="1DAE3A22">
             <wp:extent cx="5943600" cy="2152650"/>
             <wp:effectExtent l="0" t="0" r="0" b="0"/>
             <wp:docPr id="1431516692" name="" title=""/>
@@ -6124,7 +6176,7 @@
                     <pic:cNvPicPr/>
                   </pic:nvPicPr>
                   <pic:blipFill>
-                    <a:blip r:embed="Reab08d02a5864ca4">
+                    <a:blip r:embed="Ra780aff2c64d4cc9">
                       <a:extLst xmlns:a="http://schemas.openxmlformats.org/drawingml/2006/main">
                         <a:ext xmlns:a="http://schemas.openxmlformats.org/drawingml/2006/main" uri="{28A0092B-C50C-407E-A947-70E740481C1C}">
                           <a14:useLocalDpi xmlns:a14="http://schemas.microsoft.com/office/drawing/2010/main" val="0"/>
@@ -6214,7 +6266,7 @@
       </w:r>
       <w:r>
         <w:drawing>
-          <wp:inline wp14:editId="3F82400D" wp14:anchorId="52B25790">
+          <wp:inline wp14:editId="4DB5A570" wp14:anchorId="52B25790">
             <wp:extent cx="666750" cy="409575"/>
             <wp:effectExtent l="0" t="0" r="0" b="0"/>
             <wp:docPr id="1263372510" name="" title=""/>
@@ -6229,7 +6281,7 @@
                     <pic:cNvPicPr/>
                   </pic:nvPicPr>
                   <pic:blipFill>
-                    <a:blip r:embed="R56398612c7204e4f">
+                    <a:blip r:embed="Rfe7fe859410f438a">
                       <a:extLst xmlns:a="http://schemas.openxmlformats.org/drawingml/2006/main">
                         <a:ext xmlns:a="http://schemas.openxmlformats.org/drawingml/2006/main" uri="{28A0092B-C50C-407E-A947-70E740481C1C}">
                           <a14:useLocalDpi xmlns:a14="http://schemas.microsoft.com/office/drawing/2010/main" val="0"/>
@@ -6278,7 +6330,7 @@
       </w:pPr>
       <w:r>
         <w:drawing>
-          <wp:inline wp14:editId="3DF84308" wp14:anchorId="743C0A35">
+          <wp:inline wp14:editId="2E8A7B1C" wp14:anchorId="743C0A35">
             <wp:extent cx="2609850" cy="1321405"/>
             <wp:effectExtent l="0" t="0" r="0" b="0"/>
             <wp:docPr id="1761426777" name="" title=""/>
@@ -6293,7 +6345,7 @@
                     <pic:cNvPicPr/>
                   </pic:nvPicPr>
                   <pic:blipFill>
-                    <a:blip r:embed="Rb8986178b7604abb">
+                    <a:blip r:embed="R0a96042e042e4dd7">
                       <a:extLst xmlns:a="http://schemas.openxmlformats.org/drawingml/2006/main">
                         <a:ext xmlns:a="http://schemas.openxmlformats.org/drawingml/2006/main" uri="{28A0092B-C50C-407E-A947-70E740481C1C}">
                           <a14:useLocalDpi xmlns:a14="http://schemas.microsoft.com/office/drawing/2010/main" val="0"/>
@@ -6385,7 +6437,7 @@
       </w:pPr>
       <w:r>
         <w:drawing>
-          <wp:inline wp14:editId="6BF4DCE0" wp14:anchorId="2A81B69E">
+          <wp:inline wp14:editId="1EC2990E" wp14:anchorId="2A81B69E">
             <wp:extent cx="5105402" cy="4295775"/>
             <wp:effectExtent l="0" t="0" r="0" b="0"/>
             <wp:docPr id="1518438447" name="" title=""/>
@@ -6400,7 +6452,7 @@
                     <pic:cNvPicPr/>
                   </pic:nvPicPr>
                   <pic:blipFill>
-                    <a:blip r:embed="R1068f6e991f949b9">
+                    <a:blip r:embed="R21bbd59ff5854f95">
                       <a:extLst xmlns:a="http://schemas.openxmlformats.org/drawingml/2006/main">
                         <a:ext xmlns:a="http://schemas.openxmlformats.org/drawingml/2006/main" uri="{28A0092B-C50C-407E-A947-70E740481C1C}">
                           <a14:useLocalDpi xmlns:a14="http://schemas.microsoft.com/office/drawing/2010/main" val="0"/>
@@ -6441,7 +6493,7 @@
       </w:r>
       <w:r>
         <w:drawing>
-          <wp:inline wp14:editId="572670C7" wp14:anchorId="458CBF86">
+          <wp:inline wp14:editId="4417071E" wp14:anchorId="458CBF86">
             <wp:extent cx="1276350" cy="304800"/>
             <wp:effectExtent l="0" t="0" r="0" b="0"/>
             <wp:docPr id="688464701" name="" title=""/>
@@ -6456,7 +6508,7 @@
                     <pic:cNvPicPr/>
                   </pic:nvPicPr>
                   <pic:blipFill>
-                    <a:blip r:embed="Ra7fcb648137645d5">
+                    <a:blip r:embed="Rb9f4de49859b4a5b">
                       <a:extLst xmlns:a="http://schemas.openxmlformats.org/drawingml/2006/main">
                         <a:ext xmlns:a="http://schemas.openxmlformats.org/drawingml/2006/main" uri="{28A0092B-C50C-407E-A947-70E740481C1C}">
                           <a14:useLocalDpi xmlns:a14="http://schemas.microsoft.com/office/drawing/2010/main" val="0"/>
@@ -6488,7 +6540,7 @@
       </w:r>
       <w:r>
         <w:drawing>
-          <wp:inline wp14:editId="49DA2DCC" wp14:anchorId="7469117D">
+          <wp:inline wp14:editId="4DA2B2AA" wp14:anchorId="7469117D">
             <wp:extent cx="838200" cy="342900"/>
             <wp:effectExtent l="0" t="0" r="0" b="0"/>
             <wp:docPr id="1925369896" name="" title=""/>
@@ -6503,7 +6555,7 @@
                     <pic:cNvPicPr/>
                   </pic:nvPicPr>
                   <pic:blipFill>
-                    <a:blip r:embed="R995ebc649beb4d16">
+                    <a:blip r:embed="R0f8ae95bd7fd405e">
                       <a:extLst xmlns:a="http://schemas.openxmlformats.org/drawingml/2006/main">
                         <a:ext xmlns:a="http://schemas.openxmlformats.org/drawingml/2006/main" uri="{28A0092B-C50C-407E-A947-70E740481C1C}">
                           <a14:useLocalDpi xmlns:a14="http://schemas.microsoft.com/office/drawing/2010/main" val="0"/>
@@ -6544,7 +6596,7 @@
       </w:pPr>
       <w:r>
         <w:drawing>
-          <wp:inline wp14:editId="5309E0E7" wp14:anchorId="28A7572B">
+          <wp:inline wp14:editId="03F19574" wp14:anchorId="28A7572B">
             <wp:extent cx="2600325" cy="1304925"/>
             <wp:effectExtent l="0" t="0" r="0" b="0"/>
             <wp:docPr id="887308844" name="" title=""/>
@@ -6559,7 +6611,7 @@
                     <pic:cNvPicPr/>
                   </pic:nvPicPr>
                   <pic:blipFill>
-                    <a:blip r:embed="R1b52c6fd01694dc1">
+                    <a:blip r:embed="R948aa5825bf14d68">
                       <a:extLst xmlns:a="http://schemas.openxmlformats.org/drawingml/2006/main">
                         <a:ext xmlns:a="http://schemas.openxmlformats.org/drawingml/2006/main" uri="{28A0092B-C50C-407E-A947-70E740481C1C}">
                           <a14:useLocalDpi xmlns:a14="http://schemas.microsoft.com/office/drawing/2010/main" val="0"/>
@@ -6609,7 +6661,7 @@
       </w:pPr>
       <w:r>
         <w:drawing>
-          <wp:inline wp14:editId="275321CC" wp14:anchorId="589DA251">
+          <wp:inline wp14:editId="52BF4CEB" wp14:anchorId="589DA251">
             <wp:extent cx="2600325" cy="1076325"/>
             <wp:effectExtent l="0" t="0" r="0" b="0"/>
             <wp:docPr id="756469314" name="" title=""/>
@@ -6624,7 +6676,7 @@
                     <pic:cNvPicPr/>
                   </pic:nvPicPr>
                   <pic:blipFill>
-                    <a:blip r:embed="Rb4e6638f56e14bbc">
+                    <a:blip r:embed="R3581c4e5c475460b">
                       <a:extLst xmlns:a="http://schemas.openxmlformats.org/drawingml/2006/main">
                         <a:ext xmlns:a="http://schemas.openxmlformats.org/drawingml/2006/main" uri="{28A0092B-C50C-407E-A947-70E740481C1C}">
                           <a14:useLocalDpi xmlns:a14="http://schemas.microsoft.com/office/drawing/2010/main" val="0"/>
@@ -6661,7 +6713,7 @@
       </w:pPr>
       <w:r>
         <w:drawing>
-          <wp:inline wp14:editId="0E264AC7" wp14:anchorId="625A6596">
+          <wp:inline wp14:editId="6743AC4C" wp14:anchorId="625A6596">
             <wp:extent cx="1514475" cy="1143000"/>
             <wp:effectExtent l="0" t="0" r="0" b="0"/>
             <wp:docPr id="1998559380" name="" title=""/>
@@ -6676,7 +6728,7 @@
                     <pic:cNvPicPr/>
                   </pic:nvPicPr>
                   <pic:blipFill>
-                    <a:blip r:embed="Ra796bca38e774960">
+                    <a:blip r:embed="R1e22efc46cff43d6">
                       <a:extLst xmlns:a="http://schemas.openxmlformats.org/drawingml/2006/main">
                         <a:ext xmlns:a="http://schemas.openxmlformats.org/drawingml/2006/main" uri="{28A0092B-C50C-407E-A947-70E740481C1C}">
                           <a14:useLocalDpi xmlns:a14="http://schemas.microsoft.com/office/drawing/2010/main" val="0"/>
@@ -6756,7 +6808,7 @@
       </w:pPr>
       <w:r>
         <w:drawing>
-          <wp:inline wp14:editId="05CA891E" wp14:anchorId="2BD37C66">
+          <wp:inline wp14:editId="0EF6824F" wp14:anchorId="2BD37C66">
             <wp:extent cx="3914775" cy="2476500"/>
             <wp:effectExtent l="0" t="0" r="0" b="0"/>
             <wp:docPr id="378744668" name="" title=""/>
@@ -6771,7 +6823,7 @@
                     <pic:cNvPicPr/>
                   </pic:nvPicPr>
                   <pic:blipFill>
-                    <a:blip r:embed="R3b7c32c149424874">
+                    <a:blip r:embed="R32755a09c72142cb">
                       <a:extLst xmlns:a="http://schemas.openxmlformats.org/drawingml/2006/main">
                         <a:ext xmlns:a="http://schemas.openxmlformats.org/drawingml/2006/main" uri="{28A0092B-C50C-407E-A947-70E740481C1C}">
                           <a14:useLocalDpi xmlns:a14="http://schemas.microsoft.com/office/drawing/2010/main" val="0"/>
@@ -6866,7 +6918,7 @@
       </w:pPr>
       <w:r>
         <w:drawing>
-          <wp:inline wp14:editId="4B8EF344" wp14:anchorId="491B7592">
+          <wp:inline wp14:editId="410206E9" wp14:anchorId="491B7592">
             <wp:extent cx="2171700" cy="2762250"/>
             <wp:effectExtent l="0" t="0" r="0" b="0"/>
             <wp:docPr id="856593991" name="" title=""/>
@@ -6881,7 +6933,7 @@
                     <pic:cNvPicPr/>
                   </pic:nvPicPr>
                   <pic:blipFill>
-                    <a:blip r:embed="R1a1632be497b4fc7">
+                    <a:blip r:embed="Rf145294ad7534a50">
                       <a:extLst xmlns:a="http://schemas.openxmlformats.org/drawingml/2006/main">
                         <a:ext xmlns:a="http://schemas.openxmlformats.org/drawingml/2006/main" uri="{28A0092B-C50C-407E-A947-70E740481C1C}">
                           <a14:useLocalDpi xmlns:a14="http://schemas.microsoft.com/office/drawing/2010/main" val="0"/>
@@ -6931,7 +6983,7 @@
       </w:pPr>
       <w:r>
         <w:drawing>
-          <wp:inline wp14:editId="65A45452" wp14:anchorId="22024B2A">
+          <wp:inline wp14:editId="0309D71C" wp14:anchorId="22024B2A">
             <wp:extent cx="1228725" cy="552450"/>
             <wp:effectExtent l="0" t="0" r="0" b="0"/>
             <wp:docPr id="1348767275" name="" title=""/>
@@ -6946,7 +6998,7 @@
                     <pic:cNvPicPr/>
                   </pic:nvPicPr>
                   <pic:blipFill>
-                    <a:blip r:embed="Rcecc4124e84a4fff">
+                    <a:blip r:embed="R7b59c7ed43ee4ae1">
                       <a:extLst xmlns:a="http://schemas.openxmlformats.org/drawingml/2006/main">
                         <a:ext xmlns:a="http://schemas.openxmlformats.org/drawingml/2006/main" uri="{28A0092B-C50C-407E-A947-70E740481C1C}">
                           <a14:useLocalDpi xmlns:a14="http://schemas.microsoft.com/office/drawing/2010/main" val="0"/>
@@ -6996,7 +7048,7 @@
       </w:pPr>
       <w:r>
         <w:drawing>
-          <wp:inline wp14:editId="0FC07775" wp14:anchorId="4F23A439">
+          <wp:inline wp14:editId="4C24FE5D" wp14:anchorId="4F23A439">
             <wp:extent cx="2857500" cy="581025"/>
             <wp:effectExtent l="0" t="0" r="0" b="0"/>
             <wp:docPr id="906519383" name="" title=""/>
@@ -7011,7 +7063,7 @@
                     <pic:cNvPicPr/>
                   </pic:nvPicPr>
                   <pic:blipFill>
-                    <a:blip r:embed="Rdf285585eef84c65">
+                    <a:blip r:embed="Ra409940bab6f4492">
                       <a:extLst xmlns:a="http://schemas.openxmlformats.org/drawingml/2006/main">
                         <a:ext xmlns:a="http://schemas.openxmlformats.org/drawingml/2006/main" uri="{28A0092B-C50C-407E-A947-70E740481C1C}">
                           <a14:useLocalDpi xmlns:a14="http://schemas.microsoft.com/office/drawing/2010/main" val="0"/>
@@ -7071,7 +7123,7 @@
       </w:pPr>
       <w:r>
         <w:drawing>
-          <wp:inline wp14:editId="3DEDB0CC" wp14:anchorId="51F25AD2">
+          <wp:inline wp14:editId="3D4AD09C" wp14:anchorId="51F25AD2">
             <wp:extent cx="5943600" cy="1828800"/>
             <wp:effectExtent l="0" t="0" r="0" b="0"/>
             <wp:docPr id="188488117" name="" title=""/>
@@ -7086,7 +7138,7 @@
                     <pic:cNvPicPr/>
                   </pic:nvPicPr>
                   <pic:blipFill>
-                    <a:blip r:embed="R1162ffd2a17640ab">
+                    <a:blip r:embed="R5d3e9f2de2194171">
                       <a:extLst xmlns:a="http://schemas.openxmlformats.org/drawingml/2006/main">
                         <a:ext xmlns:a="http://schemas.openxmlformats.org/drawingml/2006/main" uri="{28A0092B-C50C-407E-A947-70E740481C1C}">
                           <a14:useLocalDpi xmlns:a14="http://schemas.microsoft.com/office/drawing/2010/main" val="0"/>
@@ -7141,7 +7193,7 @@
       </w:pPr>
       <w:r>
         <w:drawing>
-          <wp:inline wp14:editId="6A6DBE12" wp14:anchorId="0916E533">
+          <wp:inline wp14:editId="61F0572C" wp14:anchorId="0916E533">
             <wp:extent cx="5943600" cy="1752600"/>
             <wp:effectExtent l="0" t="0" r="0" b="0"/>
             <wp:docPr id="1051892224" name="" title=""/>
@@ -7156,7 +7208,7 @@
                     <pic:cNvPicPr/>
                   </pic:nvPicPr>
                   <pic:blipFill>
-                    <a:blip r:embed="R0e70b919f5834d1f">
+                    <a:blip r:embed="Rcafe53b756504e41">
                       <a:extLst xmlns:a="http://schemas.openxmlformats.org/drawingml/2006/main">
                         <a:ext xmlns:a="http://schemas.openxmlformats.org/drawingml/2006/main" uri="{28A0092B-C50C-407E-A947-70E740481C1C}">
                           <a14:useLocalDpi xmlns:a14="http://schemas.microsoft.com/office/drawing/2010/main" val="0"/>
@@ -7279,7 +7331,7 @@
       </w:r>
       <w:r>
         <w:drawing>
-          <wp:inline wp14:editId="7829E4D9" wp14:anchorId="36965ECE">
+          <wp:inline wp14:editId="05CBC13B" wp14:anchorId="36965ECE">
             <wp:extent cx="666750" cy="409575"/>
             <wp:effectExtent l="0" t="0" r="0" b="0"/>
             <wp:docPr id="1948549824" name="" title=""/>
@@ -7294,7 +7346,7 @@
                     <pic:cNvPicPr/>
                   </pic:nvPicPr>
                   <pic:blipFill>
-                    <a:blip r:embed="R111b2728f93d49c3">
+                    <a:blip r:embed="R2d4bd2c682ea4f0c">
                       <a:extLst xmlns:a="http://schemas.openxmlformats.org/drawingml/2006/main">
                         <a:ext xmlns:a="http://schemas.openxmlformats.org/drawingml/2006/main" uri="{28A0092B-C50C-407E-A947-70E740481C1C}">
                           <a14:useLocalDpi xmlns:a14="http://schemas.microsoft.com/office/drawing/2010/main" val="0"/>
@@ -7335,7 +7387,7 @@
       </w:pPr>
       <w:r>
         <w:drawing>
-          <wp:inline wp14:editId="1BE94527" wp14:anchorId="538356C6">
+          <wp:inline wp14:editId="777A7F25" wp14:anchorId="538356C6">
             <wp:extent cx="3076575" cy="1219200"/>
             <wp:effectExtent l="0" t="0" r="0" b="0"/>
             <wp:docPr id="1333330111" name="" title=""/>
@@ -7350,7 +7402,7 @@
                     <pic:cNvPicPr/>
                   </pic:nvPicPr>
                   <pic:blipFill>
-                    <a:blip r:embed="R23da52fbe83a4043">
+                    <a:blip r:embed="R1eaf454702a04ebb">
                       <a:extLst xmlns:a="http://schemas.openxmlformats.org/drawingml/2006/main">
                         <a:ext xmlns:a="http://schemas.openxmlformats.org/drawingml/2006/main" uri="{28A0092B-C50C-407E-A947-70E740481C1C}">
                           <a14:useLocalDpi xmlns:a14="http://schemas.microsoft.com/office/drawing/2010/main" val="0"/>
@@ -7442,7 +7494,7 @@
       </w:pPr>
       <w:r>
         <w:drawing>
-          <wp:inline wp14:editId="47D295C1" wp14:anchorId="62BCD9F9">
+          <wp:inline wp14:editId="07DD548F" wp14:anchorId="62BCD9F9">
             <wp:extent cx="5943600" cy="4457702"/>
             <wp:effectExtent l="0" t="0" r="0" b="0"/>
             <wp:docPr id="1966966441" name="" title=""/>
@@ -7457,7 +7509,7 @@
                     <pic:cNvPicPr/>
                   </pic:nvPicPr>
                   <pic:blipFill>
-                    <a:blip r:embed="Ra3178fff13324394">
+                    <a:blip r:embed="R399781f04592490e">
                       <a:extLst xmlns:a="http://schemas.openxmlformats.org/drawingml/2006/main">
                         <a:ext xmlns:a="http://schemas.openxmlformats.org/drawingml/2006/main" uri="{28A0092B-C50C-407E-A947-70E740481C1C}">
                           <a14:useLocalDpi xmlns:a14="http://schemas.microsoft.com/office/drawing/2010/main" val="0"/>
@@ -7516,7 +7568,7 @@
       </w:r>
       <w:r>
         <w:drawing>
-          <wp:inline wp14:editId="2EA00193" wp14:anchorId="6D628EC8">
+          <wp:inline wp14:editId="53BD0599" wp14:anchorId="6D628EC8">
             <wp:extent cx="666750" cy="409575"/>
             <wp:effectExtent l="0" t="0" r="0" b="0"/>
             <wp:docPr id="2006849763" name="" title=""/>
@@ -7531,7 +7583,7 @@
                     <pic:cNvPicPr/>
                   </pic:nvPicPr>
                   <pic:blipFill>
-                    <a:blip r:embed="R9df2468aa6b94772">
+                    <a:blip r:embed="Rb4f9f442bfae407f">
                       <a:extLst xmlns:a="http://schemas.openxmlformats.org/drawingml/2006/main">
                         <a:ext xmlns:a="http://schemas.openxmlformats.org/drawingml/2006/main" uri="{28A0092B-C50C-407E-A947-70E740481C1C}">
                           <a14:useLocalDpi xmlns:a14="http://schemas.microsoft.com/office/drawing/2010/main" val="0"/>
@@ -7617,7 +7669,7 @@
       </w:pPr>
       <w:r>
         <w:drawing>
-          <wp:inline wp14:editId="41A9D471" wp14:anchorId="7DBE463B">
+          <wp:inline wp14:editId="3AD314EC" wp14:anchorId="7DBE463B">
             <wp:extent cx="4810124" cy="3514725"/>
             <wp:effectExtent l="0" t="0" r="0" b="0"/>
             <wp:docPr id="385849320" name="" title=""/>
@@ -7632,7 +7684,7 @@
                     <pic:cNvPicPr/>
                   </pic:nvPicPr>
                   <pic:blipFill>
-                    <a:blip r:embed="R9280866f06644d6b">
+                    <a:blip r:embed="Reb4ad73d0c654a8c">
                       <a:extLst xmlns:a="http://schemas.openxmlformats.org/drawingml/2006/main">
                         <a:ext xmlns:a="http://schemas.openxmlformats.org/drawingml/2006/main" uri="{28A0092B-C50C-407E-A947-70E740481C1C}">
                           <a14:useLocalDpi xmlns:a14="http://schemas.microsoft.com/office/drawing/2010/main" val="0"/>
@@ -7682,7 +7734,7 @@
       </w:pPr>
       <w:r>
         <w:drawing>
-          <wp:inline wp14:editId="47DB9533" wp14:anchorId="3FBC7370">
+          <wp:inline wp14:editId="43654C39" wp14:anchorId="3FBC7370">
             <wp:extent cx="5943600" cy="1150188"/>
             <wp:effectExtent l="0" t="0" r="0" b="0"/>
             <wp:docPr id="2045160039" name="" title=""/>
@@ -7697,7 +7749,7 @@
                     <pic:cNvPicPr/>
                   </pic:nvPicPr>
                   <pic:blipFill>
-                    <a:blip r:embed="Rdc6182b30ef942ff">
+                    <a:blip r:embed="Rbf329cb9d46d464e">
                       <a:extLst xmlns:a="http://schemas.openxmlformats.org/drawingml/2006/main">
                         <a:ext xmlns:a="http://schemas.openxmlformats.org/drawingml/2006/main" uri="{28A0092B-C50C-407E-A947-70E740481C1C}">
                           <a14:useLocalDpi xmlns:a14="http://schemas.microsoft.com/office/drawing/2010/main" val="0"/>
@@ -7783,7 +7835,7 @@
       </w:pPr>
       <w:r>
         <w:drawing>
-          <wp:inline wp14:editId="6C6FF500" wp14:anchorId="4AF20EFE">
+          <wp:inline wp14:editId="355B6938" wp14:anchorId="4AF20EFE">
             <wp:extent cx="5486400" cy="3045868"/>
             <wp:effectExtent l="0" t="0" r="0" b="0"/>
             <wp:docPr id="627647362" name="" title=""/>
@@ -7798,7 +7850,7 @@
                     <pic:cNvPicPr/>
                   </pic:nvPicPr>
                   <pic:blipFill>
-                    <a:blip r:embed="R4a8ebd84552d4615">
+                    <a:blip r:embed="Rbb4d383357bf454b">
                       <a:extLst xmlns:a="http://schemas.openxmlformats.org/drawingml/2006/main">
                         <a:ext xmlns:a="http://schemas.openxmlformats.org/drawingml/2006/main" uri="{28A0092B-C50C-407E-A947-70E740481C1C}">
                           <a14:useLocalDpi xmlns:a14="http://schemas.microsoft.com/office/drawing/2010/main" val="0"/>
@@ -7858,7 +7910,7 @@
       </w:pPr>
       <w:r>
         <w:drawing>
-          <wp:inline wp14:editId="52A71F36" wp14:anchorId="207D1057">
+          <wp:inline wp14:editId="481FCB25" wp14:anchorId="207D1057">
             <wp:extent cx="5943600" cy="647700"/>
             <wp:effectExtent l="0" t="0" r="0" b="0"/>
             <wp:docPr id="2101463177" name="" title=""/>
@@ -7873,7 +7925,7 @@
                     <pic:cNvPicPr/>
                   </pic:nvPicPr>
                   <pic:blipFill>
-                    <a:blip r:embed="Rddc117f6b1a14efc">
+                    <a:blip r:embed="Rc7f899f794954a21">
                       <a:extLst xmlns:a="http://schemas.openxmlformats.org/drawingml/2006/main">
                         <a:ext xmlns:a="http://schemas.openxmlformats.org/drawingml/2006/main" uri="{28A0092B-C50C-407E-A947-70E740481C1C}">
                           <a14:useLocalDpi xmlns:a14="http://schemas.microsoft.com/office/drawing/2010/main" val="0"/>
@@ -7901,7 +7953,7 @@
       </w:r>
       <w:r>
         <w:drawing>
-          <wp:inline wp14:editId="62B155B0" wp14:anchorId="25028CA8">
+          <wp:inline wp14:editId="258D8CF9" wp14:anchorId="25028CA8">
             <wp:extent cx="5943600" cy="1028700"/>
             <wp:effectExtent l="0" t="0" r="0" b="0"/>
             <wp:docPr id="774965166" name="" title=""/>
@@ -7916,7 +7968,7 @@
                     <pic:cNvPicPr/>
                   </pic:nvPicPr>
                   <pic:blipFill>
-                    <a:blip r:embed="Rd69e6e1892824eed">
+                    <a:blip r:embed="R55c8cdc511624055">
                       <a:extLst xmlns:a="http://schemas.openxmlformats.org/drawingml/2006/main">
                         <a:ext xmlns:a="http://schemas.openxmlformats.org/drawingml/2006/main" uri="{28A0092B-C50C-407E-A947-70E740481C1C}">
                           <a14:useLocalDpi xmlns:a14="http://schemas.microsoft.com/office/drawing/2010/main" val="0"/>
@@ -7953,7 +8005,7 @@
       </w:pPr>
       <w:r>
         <w:rPr/>
-        <w:t>The last resource you need is a Service Bus</w:t>
+        <w:t>The next resource you need is a Service Bus</w:t>
       </w:r>
     </w:p>
     <w:p>
@@ -7966,7 +8018,7 @@
       </w:pPr>
       <w:r>
         <w:drawing>
-          <wp:inline wp14:editId="5BA9A25C" wp14:anchorId="30832779">
+          <wp:inline wp14:editId="05A6067C" wp14:anchorId="30832779">
             <wp:extent cx="2600325" cy="2209800"/>
             <wp:effectExtent l="0" t="0" r="0" b="0"/>
             <wp:docPr id="1891842203" name="" title=""/>
@@ -7981,7 +8033,7 @@
                     <pic:cNvPicPr/>
                   </pic:nvPicPr>
                   <pic:blipFill>
-                    <a:blip r:embed="R4d3175207fb44ed6">
+                    <a:blip r:embed="R311c6c3978674897">
                       <a:extLst xmlns:a="http://schemas.openxmlformats.org/drawingml/2006/main">
                         <a:ext xmlns:a="http://schemas.openxmlformats.org/drawingml/2006/main" uri="{28A0092B-C50C-407E-A947-70E740481C1C}">
                           <a14:useLocalDpi xmlns:a14="http://schemas.microsoft.com/office/drawing/2010/main" val="0"/>
@@ -8040,7 +8092,7 @@
       </w:pPr>
       <w:r>
         <w:drawing>
-          <wp:inline wp14:editId="664B63EB" wp14:anchorId="51F9DC4C">
+          <wp:inline wp14:editId="49226035" wp14:anchorId="51F9DC4C">
             <wp:extent cx="949808" cy="609600"/>
             <wp:effectExtent l="0" t="0" r="0" b="0"/>
             <wp:docPr id="672104787" name="" title=""/>
@@ -8055,7 +8107,7 @@
                     <pic:cNvPicPr/>
                   </pic:nvPicPr>
                   <pic:blipFill>
-                    <a:blip r:embed="R066b11bdb8d74a1b">
+                    <a:blip r:embed="R4a704326d61546e4">
                       <a:extLst xmlns:a="http://schemas.openxmlformats.org/drawingml/2006/main">
                         <a:ext xmlns:a="http://schemas.openxmlformats.org/drawingml/2006/main" uri="{28A0092B-C50C-407E-A947-70E740481C1C}">
                           <a14:useLocalDpi xmlns:a14="http://schemas.microsoft.com/office/drawing/2010/main" val="0"/>
@@ -8083,7 +8135,7 @@
       </w:r>
       <w:r>
         <w:drawing>
-          <wp:inline wp14:editId="3F009ECB" wp14:anchorId="7EE4FA36">
+          <wp:inline wp14:editId="60D735AC" wp14:anchorId="7EE4FA36">
             <wp:extent cx="781050" cy="581025"/>
             <wp:effectExtent l="0" t="0" r="0" b="0"/>
             <wp:docPr id="1766847852" name="" title=""/>
@@ -8098,7 +8150,7 @@
                     <pic:cNvPicPr/>
                   </pic:nvPicPr>
                   <pic:blipFill>
-                    <a:blip r:embed="R4112d0cfb16649e9">
+                    <a:blip r:embed="Reeb9234ab261420d">
                       <a:extLst xmlns:a="http://schemas.openxmlformats.org/drawingml/2006/main">
                         <a:ext xmlns:a="http://schemas.openxmlformats.org/drawingml/2006/main" uri="{28A0092B-C50C-407E-A947-70E740481C1C}">
                           <a14:useLocalDpi xmlns:a14="http://schemas.microsoft.com/office/drawing/2010/main" val="0"/>
@@ -8148,7 +8200,7 @@
       </w:pPr>
       <w:r>
         <w:drawing>
-          <wp:inline wp14:editId="5E731ED6" wp14:anchorId="3E196C57">
+          <wp:inline wp14:editId="4428F449" wp14:anchorId="3E196C57">
             <wp:extent cx="958273" cy="419100"/>
             <wp:effectExtent l="0" t="0" r="0" b="0"/>
             <wp:docPr id="1439567905" name="" title=""/>
@@ -8163,7 +8215,7 @@
                     <pic:cNvPicPr/>
                   </pic:nvPicPr>
                   <pic:blipFill>
-                    <a:blip r:embed="R230aff56cec34eb9">
+                    <a:blip r:embed="R442dbcf6b8534e25">
                       <a:extLst xmlns:a="http://schemas.openxmlformats.org/drawingml/2006/main">
                         <a:ext xmlns:a="http://schemas.openxmlformats.org/drawingml/2006/main" uri="{28A0092B-C50C-407E-A947-70E740481C1C}">
                           <a14:useLocalDpi xmlns:a14="http://schemas.microsoft.com/office/drawing/2010/main" val="0"/>
@@ -8191,7 +8243,7 @@
       </w:r>
       <w:r>
         <w:drawing>
-          <wp:inline wp14:editId="4756B0B7" wp14:anchorId="2B27E535">
+          <wp:inline wp14:editId="2912491F" wp14:anchorId="2B27E535">
             <wp:extent cx="1057275" cy="533400"/>
             <wp:effectExtent l="0" t="0" r="0" b="0"/>
             <wp:docPr id="925925732" name="" title=""/>
@@ -8206,7 +8258,7 @@
                     <pic:cNvPicPr/>
                   </pic:nvPicPr>
                   <pic:blipFill>
-                    <a:blip r:embed="R1ac9e76087d542bc">
+                    <a:blip r:embed="Raca6094b01d34734">
                       <a:extLst xmlns:a="http://schemas.openxmlformats.org/drawingml/2006/main">
                         <a:ext xmlns:a="http://schemas.openxmlformats.org/drawingml/2006/main" uri="{28A0092B-C50C-407E-A947-70E740481C1C}">
                           <a14:useLocalDpi xmlns:a14="http://schemas.microsoft.com/office/drawing/2010/main" val="0"/>
@@ -8256,7 +8308,7 @@
       </w:pPr>
       <w:r>
         <w:drawing>
-          <wp:inline wp14:editId="6ABEAECD" wp14:anchorId="2034AAF2">
+          <wp:inline wp14:editId="1957A65A" wp14:anchorId="2034AAF2">
             <wp:extent cx="1628775" cy="4857750"/>
             <wp:effectExtent l="0" t="0" r="0" b="0"/>
             <wp:docPr id="1486883251" name="" title=""/>
@@ -8271,7 +8323,7 @@
                     <pic:cNvPicPr/>
                   </pic:nvPicPr>
                   <pic:blipFill>
-                    <a:blip r:embed="R411d8734b7074467">
+                    <a:blip r:embed="Rdb53969b87534cb9">
                       <a:extLst xmlns:a="http://schemas.openxmlformats.org/drawingml/2006/main">
                         <a:ext xmlns:a="http://schemas.openxmlformats.org/drawingml/2006/main" uri="{28A0092B-C50C-407E-A947-70E740481C1C}">
                           <a14:useLocalDpi xmlns:a14="http://schemas.microsoft.com/office/drawing/2010/main" val="0"/>
@@ -8339,7 +8391,7 @@
       </w:pPr>
       <w:r>
         <w:drawing>
-          <wp:inline wp14:editId="180F1B5F" wp14:anchorId="6D81DFB8">
+          <wp:inline wp14:editId="36F5526D" wp14:anchorId="6D81DFB8">
             <wp:extent cx="4010026" cy="1452485"/>
             <wp:effectExtent l="0" t="0" r="0" b="0"/>
             <wp:docPr id="834855851" name="" title=""/>
@@ -8354,7 +8406,7 @@
                     <pic:cNvPicPr/>
                   </pic:nvPicPr>
                   <pic:blipFill>
-                    <a:blip r:embed="Ra2f62f0777cf4228">
+                    <a:blip r:embed="R04ca61c7e8904fa9">
                       <a:extLst xmlns:a="http://schemas.openxmlformats.org/drawingml/2006/main">
                         <a:ext xmlns:a="http://schemas.openxmlformats.org/drawingml/2006/main" uri="{28A0092B-C50C-407E-A947-70E740481C1C}">
                           <a14:useLocalDpi xmlns:a14="http://schemas.microsoft.com/office/drawing/2010/main" val="0"/>
@@ -8404,7 +8456,7 @@
       </w:pPr>
       <w:r>
         <w:drawing>
-          <wp:inline wp14:editId="331A41D7" wp14:anchorId="08927C7B">
+          <wp:inline wp14:editId="7EFAE13E" wp14:anchorId="08927C7B">
             <wp:extent cx="1781175" cy="1647825"/>
             <wp:effectExtent l="0" t="0" r="0" b="0"/>
             <wp:docPr id="1032167020" name="" title=""/>
@@ -8419,7 +8471,7 @@
                     <pic:cNvPicPr/>
                   </pic:nvPicPr>
                   <pic:blipFill>
-                    <a:blip r:embed="R5d34d5c9039647a7">
+                    <a:blip r:embed="Rd2c0540631c44f9e">
                       <a:extLst xmlns:a="http://schemas.openxmlformats.org/drawingml/2006/main">
                         <a:ext xmlns:a="http://schemas.openxmlformats.org/drawingml/2006/main" uri="{28A0092B-C50C-407E-A947-70E740481C1C}">
                           <a14:useLocalDpi xmlns:a14="http://schemas.microsoft.com/office/drawing/2010/main" val="0"/>
@@ -8479,7 +8531,7 @@
       </w:pPr>
       <w:r>
         <w:drawing>
-          <wp:inline wp14:editId="21FDDBED" wp14:anchorId="22C7B2D6">
+          <wp:inline wp14:editId="44BC569D" wp14:anchorId="22C7B2D6">
             <wp:extent cx="5943600" cy="1381125"/>
             <wp:effectExtent l="0" t="0" r="0" b="0"/>
             <wp:docPr id="1405475573" name="" title=""/>
@@ -8494,7 +8546,7 @@
                     <pic:cNvPicPr/>
                   </pic:nvPicPr>
                   <pic:blipFill>
-                    <a:blip r:embed="Rc8281b202f0245bc">
+                    <a:blip r:embed="Rc235bb7d36b947e6">
                       <a:extLst xmlns:a="http://schemas.openxmlformats.org/drawingml/2006/main">
                         <a:ext xmlns:a="http://schemas.openxmlformats.org/drawingml/2006/main" uri="{28A0092B-C50C-407E-A947-70E740481C1C}">
                           <a14:useLocalDpi xmlns:a14="http://schemas.microsoft.com/office/drawing/2010/main" val="0"/>
@@ -8538,6 +8590,348 @@
         <w:ind w:left="0" w:right="0"/>
         <w:jc w:val="left"/>
       </w:pPr>
+    </w:p>
+    <w:p>
+      <w:pPr>
+        <w:pStyle w:val="Normal"/>
+        <w:bidi w:val="0"/>
+        <w:spacing w:before="0" w:beforeAutospacing="off" w:after="160" w:afterAutospacing="off" w:line="259" w:lineRule="auto"/>
+        <w:ind w:left="0" w:right="0"/>
+        <w:jc w:val="left"/>
+      </w:pPr>
+    </w:p>
+    <w:p>
+      <w:pPr>
+        <w:pStyle w:val="Normal"/>
+        <w:bidi w:val="0"/>
+        <w:spacing w:before="0" w:beforeAutospacing="off" w:after="160" w:afterAutospacing="off" w:line="259" w:lineRule="auto"/>
+        <w:ind w:left="0" w:right="0"/>
+        <w:jc w:val="left"/>
+      </w:pPr>
+    </w:p>
+    <w:p>
+      <w:pPr>
+        <w:pStyle w:val="Normal"/>
+        <w:bidi w:val="0"/>
+        <w:spacing w:before="0" w:beforeAutospacing="off" w:after="160" w:afterAutospacing="off" w:line="259" w:lineRule="auto"/>
+        <w:ind w:left="0" w:right="0"/>
+        <w:jc w:val="left"/>
+      </w:pPr>
+      <w:r>
+        <w:rPr/>
+        <w:t>The final resource you’ll need is the Redis Cache</w:t>
+      </w:r>
+    </w:p>
+    <w:p>
+      <w:pPr>
+        <w:pStyle w:val="Normal"/>
+        <w:bidi w:val="0"/>
+        <w:spacing w:before="0" w:beforeAutospacing="off" w:after="160" w:afterAutospacing="off" w:line="259" w:lineRule="auto"/>
+        <w:ind w:left="0" w:right="0"/>
+        <w:jc w:val="left"/>
+      </w:pPr>
+      <w:r>
+        <w:rPr/>
+        <w:t>Go to your resource group and add a new resource of type “Azure Cache for Redis”</w:t>
+      </w:r>
+    </w:p>
+    <w:p>
+      <w:pPr>
+        <w:pStyle w:val="Normal"/>
+        <w:bidi w:val="0"/>
+        <w:spacing w:before="0" w:beforeAutospacing="off" w:after="160" w:afterAutospacing="off" w:line="259" w:lineRule="auto"/>
+        <w:ind w:left="0" w:right="0"/>
+        <w:jc w:val="left"/>
+      </w:pPr>
+      <w:r>
+        <w:drawing>
+          <wp:inline wp14:editId="34E308F7" wp14:anchorId="680D6AD7">
+            <wp:extent cx="2562225" cy="919238"/>
+            <wp:effectExtent l="0" t="0" r="0" b="0"/>
+            <wp:docPr id="1735280074" name="" title=""/>
+            <wp:cNvGraphicFramePr>
+              <a:graphicFrameLocks noChangeAspect="1"/>
+            </wp:cNvGraphicFramePr>
+            <a:graphic>
+              <a:graphicData uri="http://schemas.openxmlformats.org/drawingml/2006/picture">
+                <pic:pic>
+                  <pic:nvPicPr>
+                    <pic:cNvPr id="0" name=""/>
+                    <pic:cNvPicPr/>
+                  </pic:nvPicPr>
+                  <pic:blipFill>
+                    <a:blip r:embed="Rf6d953b9a9cb46d9">
+                      <a:extLst>
+                        <a:ext xmlns:a="http://schemas.openxmlformats.org/drawingml/2006/main" uri="{28A0092B-C50C-407E-A947-70E740481C1C}">
+                          <a14:useLocalDpi val="0"/>
+                        </a:ext>
+                      </a:extLst>
+                    </a:blip>
+                    <a:stretch>
+                      <a:fillRect/>
+                    </a:stretch>
+                  </pic:blipFill>
+                  <pic:spPr>
+                    <a:xfrm>
+                      <a:off x="0" y="0"/>
+                      <a:ext cx="2562225" cy="919238"/>
+                    </a:xfrm>
+                    <a:prstGeom prst="rect">
+                      <a:avLst/>
+                    </a:prstGeom>
+                  </pic:spPr>
+                </pic:pic>
+              </a:graphicData>
+            </a:graphic>
+          </wp:inline>
+        </w:drawing>
+      </w:r>
+    </w:p>
+    <w:p>
+      <w:pPr>
+        <w:pStyle w:val="Normal"/>
+        <w:bidi w:val="0"/>
+        <w:spacing w:before="0" w:beforeAutospacing="off" w:after="160" w:afterAutospacing="off" w:line="259" w:lineRule="auto"/>
+        <w:ind w:left="0" w:right="0"/>
+        <w:jc w:val="left"/>
+      </w:pPr>
+      <w:r>
+        <w:rPr/>
+        <w:t>This one is pretty easy. Simply select your resource group and type in the DNS name you want to use to access the cache. To keep naming consistent, I suggest you use (</w:t>
+      </w:r>
+      <w:proofErr w:type="spellStart"/>
+      <w:r>
+        <w:rPr/>
+        <w:t>rc</w:t>
+      </w:r>
+      <w:proofErr w:type="spellEnd"/>
+      <w:r>
+        <w:rPr/>
+        <w:t xml:space="preserve"> = Redis Cache):</w:t>
+      </w:r>
+    </w:p>
+    <w:p>
+      <w:pPr>
+        <w:pStyle w:val="Normal"/>
+        <w:bidi w:val="0"/>
+        <w:spacing w:before="0" w:beforeAutospacing="off" w:after="160" w:afterAutospacing="off" w:line="259" w:lineRule="auto"/>
+        <w:ind w:left="0" w:right="0" w:firstLine="720"/>
+        <w:jc w:val="left"/>
+        <w:rPr>
+          <w:b w:val="1"/>
+          <w:bCs w:val="1"/>
+        </w:rPr>
+      </w:pPr>
+      <w:r>
+        <w:rPr>
+          <w:b w:val="1"/>
+          <w:bCs w:val="1"/>
+        </w:rPr>
+        <w:t>bgrs-reference-app-rc</w:t>
+      </w:r>
+    </w:p>
+    <w:p>
+      <w:pPr>
+        <w:pStyle w:val="Normal"/>
+        <w:bidi w:val="0"/>
+        <w:spacing w:before="0" w:beforeAutospacing="off" w:after="160" w:afterAutospacing="off" w:line="259" w:lineRule="auto"/>
+        <w:ind w:left="0" w:right="0"/>
+        <w:jc w:val="left"/>
+      </w:pPr>
+    </w:p>
+    <w:p>
+      <w:pPr>
+        <w:pStyle w:val="Normal"/>
+        <w:bidi w:val="0"/>
+        <w:spacing w:before="0" w:beforeAutospacing="off" w:after="160" w:afterAutospacing="off" w:line="259" w:lineRule="auto"/>
+        <w:ind w:left="0" w:right="0"/>
+        <w:jc w:val="left"/>
+      </w:pPr>
+      <w:r>
+        <w:drawing>
+          <wp:inline wp14:editId="7C43FE08" wp14:anchorId="51FF6F8E">
+            <wp:extent cx="5943600" cy="2876550"/>
+            <wp:effectExtent l="0" t="0" r="0" b="0"/>
+            <wp:docPr id="805262233" name="" title=""/>
+            <wp:cNvGraphicFramePr>
+              <a:graphicFrameLocks noChangeAspect="1"/>
+            </wp:cNvGraphicFramePr>
+            <a:graphic>
+              <a:graphicData uri="http://schemas.openxmlformats.org/drawingml/2006/picture">
+                <pic:pic>
+                  <pic:nvPicPr>
+                    <pic:cNvPr id="0" name=""/>
+                    <pic:cNvPicPr/>
+                  </pic:nvPicPr>
+                  <pic:blipFill>
+                    <a:blip r:embed="R5b233fbfbcb24992">
+                      <a:extLst>
+                        <a:ext xmlns:a="http://schemas.openxmlformats.org/drawingml/2006/main" uri="{28A0092B-C50C-407E-A947-70E740481C1C}">
+                          <a14:useLocalDpi val="0"/>
+                        </a:ext>
+                      </a:extLst>
+                    </a:blip>
+                    <a:stretch>
+                      <a:fillRect/>
+                    </a:stretch>
+                  </pic:blipFill>
+                  <pic:spPr>
+                    <a:xfrm>
+                      <a:off x="0" y="0"/>
+                      <a:ext cx="5943600" cy="2876550"/>
+                    </a:xfrm>
+                    <a:prstGeom prst="rect">
+                      <a:avLst/>
+                    </a:prstGeom>
+                  </pic:spPr>
+                </pic:pic>
+              </a:graphicData>
+            </a:graphic>
+          </wp:inline>
+        </w:drawing>
+      </w:r>
+    </w:p>
+    <w:p>
+      <w:pPr>
+        <w:pStyle w:val="Normal"/>
+        <w:bidi w:val="0"/>
+        <w:spacing w:before="0" w:beforeAutospacing="off" w:after="160" w:afterAutospacing="off" w:line="259" w:lineRule="auto"/>
+        <w:ind w:left="0" w:right="0"/>
+        <w:jc w:val="left"/>
+      </w:pPr>
+      <w:r>
+        <w:rPr/>
+        <w:t>After a minute or so the cache will be provisioned. You now have to get its connection string so that your application can connect to the cache. Click on the name of the cache you’ve just and select Settings/Access Keys to get the connection string:</w:t>
+      </w:r>
+    </w:p>
+    <w:p>
+      <w:pPr>
+        <w:pStyle w:val="Normal"/>
+        <w:bidi w:val="0"/>
+        <w:spacing w:before="0" w:beforeAutospacing="off" w:after="160" w:afterAutospacing="off" w:line="259" w:lineRule="auto"/>
+        <w:ind w:left="0" w:right="0"/>
+        <w:jc w:val="left"/>
+      </w:pPr>
+      <w:r>
+        <w:drawing>
+          <wp:inline wp14:editId="4D3DA786" wp14:anchorId="1C33B22F">
+            <wp:extent cx="4667248" cy="4229100"/>
+            <wp:effectExtent l="0" t="0" r="0" b="0"/>
+            <wp:docPr id="465762073" name="" title=""/>
+            <wp:cNvGraphicFramePr>
+              <a:graphicFrameLocks noChangeAspect="1"/>
+            </wp:cNvGraphicFramePr>
+            <a:graphic>
+              <a:graphicData uri="http://schemas.openxmlformats.org/drawingml/2006/picture">
+                <pic:pic>
+                  <pic:nvPicPr>
+                    <pic:cNvPr id="0" name=""/>
+                    <pic:cNvPicPr/>
+                  </pic:nvPicPr>
+                  <pic:blipFill>
+                    <a:blip r:embed="R7a219de6bfb34850">
+                      <a:extLst>
+                        <a:ext xmlns:a="http://schemas.openxmlformats.org/drawingml/2006/main" uri="{28A0092B-C50C-407E-A947-70E740481C1C}">
+                          <a14:useLocalDpi val="0"/>
+                        </a:ext>
+                      </a:extLst>
+                    </a:blip>
+                    <a:stretch>
+                      <a:fillRect/>
+                    </a:stretch>
+                  </pic:blipFill>
+                  <pic:spPr>
+                    <a:xfrm>
+                      <a:off x="0" y="0"/>
+                      <a:ext cx="4667248" cy="4229100"/>
+                    </a:xfrm>
+                    <a:prstGeom prst="rect">
+                      <a:avLst/>
+                    </a:prstGeom>
+                  </pic:spPr>
+                </pic:pic>
+              </a:graphicData>
+            </a:graphic>
+          </wp:inline>
+        </w:drawing>
+      </w:r>
+    </w:p>
+    <w:p>
+      <w:pPr>
+        <w:pStyle w:val="Normal"/>
+        <w:bidi w:val="0"/>
+        <w:spacing w:before="0" w:beforeAutospacing="off" w:after="160" w:afterAutospacing="off" w:line="259" w:lineRule="auto"/>
+        <w:ind w:left="0" w:right="0"/>
+        <w:jc w:val="left"/>
+      </w:pPr>
+    </w:p>
+    <w:p>
+      <w:pPr>
+        <w:pStyle w:val="Normal"/>
+        <w:bidi w:val="0"/>
+        <w:spacing w:before="0" w:beforeAutospacing="off" w:after="160" w:afterAutospacing="off" w:line="259" w:lineRule="auto"/>
+        <w:ind w:left="0" w:right="0"/>
+        <w:jc w:val="left"/>
+      </w:pPr>
+    </w:p>
+    <w:p>
+      <w:pPr>
+        <w:pStyle w:val="Normal"/>
+        <w:bidi w:val="0"/>
+        <w:spacing w:before="0" w:beforeAutospacing="off" w:after="160" w:afterAutospacing="off" w:line="259" w:lineRule="auto"/>
+        <w:ind w:left="0" w:right="0"/>
+        <w:jc w:val="left"/>
+      </w:pPr>
+    </w:p>
+    <w:p>
+      <w:pPr>
+        <w:pStyle w:val="Normal"/>
+        <w:bidi w:val="0"/>
+        <w:spacing w:before="0" w:beforeAutospacing="off" w:after="160" w:afterAutospacing="off" w:line="259" w:lineRule="auto"/>
+        <w:ind w:left="0" w:right="0"/>
+        <w:jc w:val="left"/>
+      </w:pPr>
+    </w:p>
+    <w:p>
+      <w:pPr>
+        <w:pStyle w:val="Normal"/>
+        <w:bidi w:val="0"/>
+        <w:spacing w:before="0" w:beforeAutospacing="off" w:after="160" w:afterAutospacing="off" w:line="259" w:lineRule="auto"/>
+        <w:ind w:left="0" w:right="0"/>
+        <w:jc w:val="left"/>
+      </w:pPr>
+    </w:p>
+    <w:p>
+      <w:pPr>
+        <w:pStyle w:val="Normal"/>
+        <w:bidi w:val="0"/>
+        <w:spacing w:before="0" w:beforeAutospacing="off" w:after="160" w:afterAutospacing="off" w:line="259" w:lineRule="auto"/>
+        <w:ind w:left="0" w:right="0"/>
+        <w:jc w:val="left"/>
+      </w:pPr>
+    </w:p>
+    <w:p>
+      <w:pPr>
+        <w:pStyle w:val="Normal"/>
+        <w:bidi w:val="0"/>
+        <w:spacing w:before="0" w:beforeAutospacing="off" w:after="160" w:afterAutospacing="off" w:line="259" w:lineRule="auto"/>
+        <w:ind w:left="0" w:right="0"/>
+        <w:jc w:val="left"/>
+      </w:pPr>
+    </w:p>
+    <w:p>
+      <w:r>
+        <w:br w:type="page"/>
+      </w:r>
+    </w:p>
+    <w:p>
+      <w:pPr>
+        <w:pStyle w:val="Normal"/>
+        <w:bidi w:val="0"/>
+        <w:spacing w:before="0" w:beforeAutospacing="off" w:after="160" w:afterAutospacing="off" w:line="259" w:lineRule="auto"/>
+        <w:ind w:left="0" w:right="0"/>
+        <w:jc w:val="left"/>
+      </w:pPr>
       <w:r>
         <w:rPr/>
         <w:t xml:space="preserve">The first thing the application needs to do is authenticate with Azure </w:t>
@@ -9169,7 +9563,7 @@
       </w:pPr>
       <w:r>
         <w:drawing>
-          <wp:inline wp14:editId="7A3012FD" wp14:anchorId="43E03AD4">
+          <wp:inline wp14:editId="72694BC9" wp14:anchorId="43E03AD4">
             <wp:extent cx="5943600" cy="5351407"/>
             <wp:effectExtent l="0" t="0" r="0" b="0"/>
             <wp:docPr id="1119778887" name="" title=""/>
@@ -9184,7 +9578,7 @@
                     <pic:cNvPicPr/>
                   </pic:nvPicPr>
                   <pic:blipFill>
-                    <a:blip r:embed="Rb776b21d689848fb">
+                    <a:blip r:embed="Ra8ac9c1331114688">
                       <a:extLst xmlns:a="http://schemas.openxmlformats.org/drawingml/2006/main">
                         <a:ext xmlns:a="http://schemas.openxmlformats.org/drawingml/2006/main" uri="{28A0092B-C50C-407E-A947-70E740481C1C}">
                           <a14:useLocalDpi xmlns:a14="http://schemas.microsoft.com/office/drawing/2010/main" val="0"/>
@@ -9234,7 +9628,7 @@
       </w:pPr>
       <w:r>
         <w:drawing>
-          <wp:inline wp14:editId="0DCD3280" wp14:anchorId="4A6AB007">
+          <wp:inline wp14:editId="7685A3B6" wp14:anchorId="4A6AB007">
             <wp:extent cx="5943600" cy="1362075"/>
             <wp:effectExtent l="0" t="0" r="0" b="0"/>
             <wp:docPr id="1461713199" name="" title=""/>
@@ -9249,7 +9643,7 @@
                     <pic:cNvPicPr/>
                   </pic:nvPicPr>
                   <pic:blipFill>
-                    <a:blip r:embed="R10d6dd19b8044e73">
+                    <a:blip r:embed="R498b6c08df064644">
                       <a:extLst xmlns:a="http://schemas.openxmlformats.org/drawingml/2006/main">
                         <a:ext xmlns:a="http://schemas.openxmlformats.org/drawingml/2006/main" uri="{28A0092B-C50C-407E-A947-70E740481C1C}">
                           <a14:useLocalDpi xmlns:a14="http://schemas.microsoft.com/office/drawing/2010/main" val="0"/>
@@ -9338,7 +9732,7 @@
       </w:pPr>
       <w:r>
         <w:drawing>
-          <wp:inline wp14:editId="50387CD0" wp14:anchorId="020DC1C8">
+          <wp:inline wp14:editId="2F2CBF41" wp14:anchorId="020DC1C8">
             <wp:extent cx="6581774" cy="1504950"/>
             <wp:effectExtent l="0" t="0" r="0" b="0"/>
             <wp:docPr id="982073048" name="" title=""/>
@@ -9353,7 +9747,7 @@
                     <pic:cNvPicPr/>
                   </pic:nvPicPr>
                   <pic:blipFill>
-                    <a:blip r:embed="R3cf7b78c2a504b34">
+                    <a:blip r:embed="R4e099d2df88d42c1">
                       <a:extLst xmlns:a="http://schemas.openxmlformats.org/drawingml/2006/main">
                         <a:ext xmlns:a="http://schemas.openxmlformats.org/drawingml/2006/main" uri="{28A0092B-C50C-407E-A947-70E740481C1C}">
                           <a14:useLocalDpi xmlns:a14="http://schemas.microsoft.com/office/drawing/2010/main" val="0"/>
@@ -9403,7 +9797,7 @@
       </w:pPr>
       <w:r>
         <w:drawing>
-          <wp:inline wp14:editId="47E5F943" wp14:anchorId="3BB26F5E">
+          <wp:inline wp14:editId="2FAF8451" wp14:anchorId="3BB26F5E">
             <wp:extent cx="4572000" cy="2952750"/>
             <wp:effectExtent l="0" t="0" r="0" b="0"/>
             <wp:docPr id="561839370" name="" title=""/>
@@ -9418,7 +9812,7 @@
                     <pic:cNvPicPr/>
                   </pic:nvPicPr>
                   <pic:blipFill>
-                    <a:blip r:embed="Rc991cf56dbc24b98">
+                    <a:blip r:embed="R3bc3dc24c54c46c4">
                       <a:extLst xmlns:a="http://schemas.openxmlformats.org/drawingml/2006/main">
                         <a:ext xmlns:a="http://schemas.openxmlformats.org/drawingml/2006/main" uri="{28A0092B-C50C-407E-A947-70E740481C1C}">
                           <a14:useLocalDpi xmlns:a14="http://schemas.microsoft.com/office/drawing/2010/main" val="0"/>
@@ -9468,7 +9862,7 @@
       </w:pPr>
       <w:r>
         <w:drawing>
-          <wp:inline wp14:editId="6259D736" wp14:anchorId="2518750F">
+          <wp:inline wp14:editId="6F3C4D6F" wp14:anchorId="2518750F">
             <wp:extent cx="5943600" cy="1743075"/>
             <wp:effectExtent l="0" t="0" r="0" b="0"/>
             <wp:docPr id="1662556951" name="" title=""/>
@@ -9483,7 +9877,7 @@
                     <pic:cNvPicPr/>
                   </pic:nvPicPr>
                   <pic:blipFill>
-                    <a:blip r:embed="R207477e1aeca4905">
+                    <a:blip r:embed="R80df3648800440de">
                       <a:extLst xmlns:a="http://schemas.openxmlformats.org/drawingml/2006/main">
                         <a:ext xmlns:a="http://schemas.openxmlformats.org/drawingml/2006/main" uri="{28A0092B-C50C-407E-A947-70E740481C1C}">
                           <a14:useLocalDpi xmlns:a14="http://schemas.microsoft.com/office/drawing/2010/main" val="0"/>

</xml_diff>